<commit_message>
updated sem 8 on lab
</commit_message>
<xml_diff>
--- a/Операционные системы/Семинар 8.docx
+++ b/Операционные системы/Семинар 8.docx
@@ -10,18 +10,12 @@
         <w:t xml:space="preserve">Семинар </w:t>
       </w:r>
       <w:r>
-        <w:rPr>
-          <w:lang w:val="en-US"/>
-        </w:rPr>
         <w:t>8</w:t>
       </w:r>
       <w:r>
         <w:t xml:space="preserve"> (</w:t>
       </w:r>
       <w:r>
-        <w:rPr>
-          <w:lang w:val="en-US"/>
-        </w:rPr>
         <w:t>06</w:t>
       </w:r>
       <w:r>
@@ -31,9 +25,6 @@
         <w:t>1</w:t>
       </w:r>
       <w:r>
-        <w:rPr>
-          <w:lang w:val="en-US"/>
-        </w:rPr>
         <w:t>2</w:t>
       </w:r>
       <w:r>
@@ -44,6 +35,7 @@
       <w:pPr>
         <w:pStyle w:val="2"/>
       </w:pPr>
+      <w:proofErr w:type="gramStart"/>
       <w:r>
         <w:t>?</w:t>
       </w:r>
@@ -53,6 +45,7 @@
         </w:rPr>
         <w:t>System</w:t>
       </w:r>
+      <w:proofErr w:type="gramEnd"/>
       <w:r>
         <w:t xml:space="preserve"> </w:t>
       </w:r>
@@ -122,18 +115,12 @@
         <w:t xml:space="preserve">&gt;. </w:t>
       </w:r>
       <w:r>
-        <w:rPr>
-          <w:lang w:val="en-US"/>
-        </w:rPr>
         <w:t>(</w:t>
       </w:r>
       <w:r>
         <w:t>Мнемоника – запоминания, мнемоническая форма – форма удобная для запоминания</w:t>
       </w:r>
       <w:r>
-        <w:rPr>
-          <w:lang w:val="en-US"/>
-        </w:rPr>
         <w:t>)</w:t>
       </w:r>
     </w:p>
@@ -180,7 +167,29 @@
           <w:szCs w:val="20"/>
           <w:lang w:eastAsia="ru-RU"/>
         </w:rPr>
-        <w:t>#define NSIG 20</w:t>
+        <w:t>#</w:t>
+      </w:r>
+      <w:proofErr w:type="spellStart"/>
+      <w:r>
+        <w:rPr>
+          <w:rFonts w:ascii="Courier New" w:eastAsia="Times New Roman" w:hAnsi="Courier New" w:cs="Courier New"/>
+          <w:color w:val="804000"/>
+          <w:sz w:val="20"/>
+          <w:szCs w:val="20"/>
+          <w:lang w:eastAsia="ru-RU"/>
+        </w:rPr>
+        <w:t>define</w:t>
+      </w:r>
+      <w:proofErr w:type="spellEnd"/>
+      <w:r>
+        <w:rPr>
+          <w:rFonts w:ascii="Courier New" w:eastAsia="Times New Roman" w:hAnsi="Courier New" w:cs="Courier New"/>
+          <w:color w:val="804000"/>
+          <w:sz w:val="20"/>
+          <w:szCs w:val="20"/>
+          <w:lang w:eastAsia="ru-RU"/>
+        </w:rPr>
+        <w:t xml:space="preserve"> NSIG 20</w:t>
       </w:r>
     </w:p>
     <w:p>
@@ -204,7 +213,29 @@
           <w:szCs w:val="20"/>
           <w:lang w:eastAsia="ru-RU"/>
         </w:rPr>
-        <w:t xml:space="preserve">#define SIGHUB 1 </w:t>
+        <w:t>#</w:t>
+      </w:r>
+      <w:proofErr w:type="spellStart"/>
+      <w:r>
+        <w:rPr>
+          <w:rFonts w:ascii="Courier New" w:eastAsia="Times New Roman" w:hAnsi="Courier New" w:cs="Courier New"/>
+          <w:color w:val="804000"/>
+          <w:sz w:val="20"/>
+          <w:szCs w:val="20"/>
+          <w:lang w:eastAsia="ru-RU"/>
+        </w:rPr>
+        <w:t>define</w:t>
+      </w:r>
+      <w:proofErr w:type="spellEnd"/>
+      <w:r>
+        <w:rPr>
+          <w:rFonts w:ascii="Courier New" w:eastAsia="Times New Roman" w:hAnsi="Courier New" w:cs="Courier New"/>
+          <w:color w:val="804000"/>
+          <w:sz w:val="20"/>
+          <w:szCs w:val="20"/>
+          <w:lang w:eastAsia="ru-RU"/>
+        </w:rPr>
+        <w:t xml:space="preserve"> SIGHUB 1 </w:t>
       </w:r>
       <w:r>
         <w:rPr>
@@ -238,7 +269,29 @@
           <w:szCs w:val="20"/>
           <w:lang w:eastAsia="ru-RU"/>
         </w:rPr>
-        <w:t xml:space="preserve">#define SIGINT 2 </w:t>
+        <w:t>#</w:t>
+      </w:r>
+      <w:proofErr w:type="spellStart"/>
+      <w:r>
+        <w:rPr>
+          <w:rFonts w:ascii="Courier New" w:eastAsia="Times New Roman" w:hAnsi="Courier New" w:cs="Courier New"/>
+          <w:color w:val="804000"/>
+          <w:sz w:val="20"/>
+          <w:szCs w:val="20"/>
+          <w:lang w:eastAsia="ru-RU"/>
+        </w:rPr>
+        <w:t>define</w:t>
+      </w:r>
+      <w:proofErr w:type="spellEnd"/>
+      <w:r>
+        <w:rPr>
+          <w:rFonts w:ascii="Courier New" w:eastAsia="Times New Roman" w:hAnsi="Courier New" w:cs="Courier New"/>
+          <w:color w:val="804000"/>
+          <w:sz w:val="20"/>
+          <w:szCs w:val="20"/>
+          <w:lang w:eastAsia="ru-RU"/>
+        </w:rPr>
+        <w:t xml:space="preserve"> SIGINT 2 </w:t>
       </w:r>
       <w:r>
         <w:rPr>
@@ -248,8 +301,20 @@
           <w:szCs w:val="20"/>
           <w:lang w:eastAsia="ru-RU"/>
         </w:rPr>
-        <w:t>//сигнал завершения программы Ctrl+C</w:t>
-      </w:r>
+        <w:t xml:space="preserve">//сигнал завершения программы </w:t>
+      </w:r>
+      <w:proofErr w:type="spellStart"/>
+      <w:r>
+        <w:rPr>
+          <w:rFonts w:ascii="Courier New" w:eastAsia="Times New Roman" w:hAnsi="Courier New" w:cs="Courier New"/>
+          <w:color w:val="008000"/>
+          <w:sz w:val="20"/>
+          <w:szCs w:val="20"/>
+          <w:lang w:eastAsia="ru-RU"/>
+        </w:rPr>
+        <w:t>Ctrl+C</w:t>
+      </w:r>
+      <w:proofErr w:type="spellEnd"/>
     </w:p>
     <w:p>
       <w:pPr>
@@ -284,6 +349,7 @@
         </w:rPr>
         <w:t>// Ctrl+</w:t>
       </w:r>
+      <w:proofErr w:type="spellStart"/>
       <w:r>
         <w:rPr>
           <w:rFonts w:ascii="Courier New" w:eastAsia="Times New Roman" w:hAnsi="Courier New" w:cs="Courier New"/>
@@ -294,6 +360,7 @@
         </w:rPr>
         <w:t>слэш</w:t>
       </w:r>
+      <w:proofErr w:type="spellEnd"/>
     </w:p>
     <w:p>
       <w:pPr>
@@ -388,7 +455,29 @@
           <w:szCs w:val="20"/>
           <w:lang w:eastAsia="ru-RU"/>
         </w:rPr>
-        <w:t xml:space="preserve">#define SIGSEGV 11 </w:t>
+        <w:t>#</w:t>
+      </w:r>
+      <w:proofErr w:type="spellStart"/>
+      <w:r>
+        <w:rPr>
+          <w:rFonts w:ascii="Courier New" w:eastAsia="Times New Roman" w:hAnsi="Courier New" w:cs="Courier New"/>
+          <w:color w:val="804000"/>
+          <w:sz w:val="20"/>
+          <w:szCs w:val="20"/>
+          <w:lang w:eastAsia="ru-RU"/>
+        </w:rPr>
+        <w:t>define</w:t>
+      </w:r>
+      <w:proofErr w:type="spellEnd"/>
+      <w:r>
+        <w:rPr>
+          <w:rFonts w:ascii="Courier New" w:eastAsia="Times New Roman" w:hAnsi="Courier New" w:cs="Courier New"/>
+          <w:color w:val="804000"/>
+          <w:sz w:val="20"/>
+          <w:szCs w:val="20"/>
+          <w:lang w:eastAsia="ru-RU"/>
+        </w:rPr>
+        <w:t xml:space="preserve"> SIGSEGV 11 </w:t>
       </w:r>
       <w:r>
         <w:rPr>
@@ -446,7 +535,29 @@
           <w:szCs w:val="20"/>
           <w:lang w:eastAsia="ru-RU"/>
         </w:rPr>
-        <w:t xml:space="preserve">#define SIGPIPE 13 </w:t>
+        <w:t>#</w:t>
+      </w:r>
+      <w:proofErr w:type="spellStart"/>
+      <w:r>
+        <w:rPr>
+          <w:rFonts w:ascii="Courier New" w:eastAsia="Times New Roman" w:hAnsi="Courier New" w:cs="Courier New"/>
+          <w:color w:val="804000"/>
+          <w:sz w:val="20"/>
+          <w:szCs w:val="20"/>
+          <w:lang w:eastAsia="ru-RU"/>
+        </w:rPr>
+        <w:t>define</w:t>
+      </w:r>
+      <w:proofErr w:type="spellEnd"/>
+      <w:r>
+        <w:rPr>
+          <w:rFonts w:ascii="Courier New" w:eastAsia="Times New Roman" w:hAnsi="Courier New" w:cs="Courier New"/>
+          <w:color w:val="804000"/>
+          <w:sz w:val="20"/>
+          <w:szCs w:val="20"/>
+          <w:lang w:eastAsia="ru-RU"/>
+        </w:rPr>
+        <w:t xml:space="preserve"> SIGPIPE 13 </w:t>
       </w:r>
       <w:r>
         <w:rPr>
@@ -456,7 +567,29 @@
           <w:szCs w:val="20"/>
           <w:lang w:eastAsia="ru-RU"/>
         </w:rPr>
-        <w:t>// ?Запись в канал есть, чтения нет? - недопустимая операция с каналом</w:t>
+        <w:t>/</w:t>
+      </w:r>
+      <w:proofErr w:type="gramStart"/>
+      <w:r>
+        <w:rPr>
+          <w:rFonts w:ascii="Courier New" w:eastAsia="Times New Roman" w:hAnsi="Courier New" w:cs="Courier New"/>
+          <w:color w:val="008000"/>
+          <w:sz w:val="20"/>
+          <w:szCs w:val="20"/>
+          <w:lang w:eastAsia="ru-RU"/>
+        </w:rPr>
+        <w:t>/ ?Запись</w:t>
+      </w:r>
+      <w:proofErr w:type="gramEnd"/>
+      <w:r>
+        <w:rPr>
+          <w:rFonts w:ascii="Courier New" w:eastAsia="Times New Roman" w:hAnsi="Courier New" w:cs="Courier New"/>
+          <w:color w:val="008000"/>
+          <w:sz w:val="20"/>
+          <w:szCs w:val="20"/>
+          <w:lang w:eastAsia="ru-RU"/>
+        </w:rPr>
+        <w:t xml:space="preserve"> в канал есть, чтения нет? - недопустимая операция с каналом</w:t>
       </w:r>
     </w:p>
     <w:p>
@@ -480,7 +613,29 @@
           <w:szCs w:val="20"/>
           <w:lang w:eastAsia="ru-RU"/>
         </w:rPr>
-        <w:t xml:space="preserve">#define SIGALARM 14 </w:t>
+        <w:t>#</w:t>
+      </w:r>
+      <w:proofErr w:type="spellStart"/>
+      <w:r>
+        <w:rPr>
+          <w:rFonts w:ascii="Courier New" w:eastAsia="Times New Roman" w:hAnsi="Courier New" w:cs="Courier New"/>
+          <w:color w:val="804000"/>
+          <w:sz w:val="20"/>
+          <w:szCs w:val="20"/>
+          <w:lang w:eastAsia="ru-RU"/>
+        </w:rPr>
+        <w:t>define</w:t>
+      </w:r>
+      <w:proofErr w:type="spellEnd"/>
+      <w:r>
+        <w:rPr>
+          <w:rFonts w:ascii="Courier New" w:eastAsia="Times New Roman" w:hAnsi="Courier New" w:cs="Courier New"/>
+          <w:color w:val="804000"/>
+          <w:sz w:val="20"/>
+          <w:szCs w:val="20"/>
+          <w:lang w:eastAsia="ru-RU"/>
+        </w:rPr>
+        <w:t xml:space="preserve"> SIGALARM 14 </w:t>
       </w:r>
       <w:r>
         <w:rPr>
@@ -514,7 +669,29 @@
           <w:szCs w:val="20"/>
           <w:lang w:eastAsia="ru-RU"/>
         </w:rPr>
-        <w:t xml:space="preserve">#define SIG 15 </w:t>
+        <w:t>#</w:t>
+      </w:r>
+      <w:proofErr w:type="spellStart"/>
+      <w:r>
+        <w:rPr>
+          <w:rFonts w:ascii="Courier New" w:eastAsia="Times New Roman" w:hAnsi="Courier New" w:cs="Courier New"/>
+          <w:color w:val="804000"/>
+          <w:sz w:val="20"/>
+          <w:szCs w:val="20"/>
+          <w:lang w:eastAsia="ru-RU"/>
+        </w:rPr>
+        <w:t>define</w:t>
+      </w:r>
+      <w:proofErr w:type="spellEnd"/>
+      <w:r>
+        <w:rPr>
+          <w:rFonts w:ascii="Courier New" w:eastAsia="Times New Roman" w:hAnsi="Courier New" w:cs="Courier New"/>
+          <w:color w:val="804000"/>
+          <w:sz w:val="20"/>
+          <w:szCs w:val="20"/>
+          <w:lang w:eastAsia="ru-RU"/>
+        </w:rPr>
+        <w:t xml:space="preserve"> SIG 15 </w:t>
       </w:r>
       <w:r>
         <w:rPr>
@@ -524,7 +701,29 @@
           <w:szCs w:val="20"/>
           <w:lang w:eastAsia="ru-RU"/>
         </w:rPr>
-        <w:t>// команда kill которая выполняется в ... режиме</w:t>
+        <w:t xml:space="preserve">// команда </w:t>
+      </w:r>
+      <w:proofErr w:type="spellStart"/>
+      <w:r>
+        <w:rPr>
+          <w:rFonts w:ascii="Courier New" w:eastAsia="Times New Roman" w:hAnsi="Courier New" w:cs="Courier New"/>
+          <w:color w:val="008000"/>
+          <w:sz w:val="20"/>
+          <w:szCs w:val="20"/>
+          <w:lang w:eastAsia="ru-RU"/>
+        </w:rPr>
+        <w:t>kill</w:t>
+      </w:r>
+      <w:proofErr w:type="spellEnd"/>
+      <w:r>
+        <w:rPr>
+          <w:rFonts w:ascii="Courier New" w:eastAsia="Times New Roman" w:hAnsi="Courier New" w:cs="Courier New"/>
+          <w:color w:val="008000"/>
+          <w:sz w:val="20"/>
+          <w:szCs w:val="20"/>
+          <w:lang w:eastAsia="ru-RU"/>
+        </w:rPr>
+        <w:t xml:space="preserve"> которая выполняется в ... режиме</w:t>
       </w:r>
     </w:p>
     <w:p>
@@ -548,7 +747,29 @@
           <w:szCs w:val="20"/>
           <w:lang w:eastAsia="ru-RU"/>
         </w:rPr>
-        <w:t>#define SIGUSR1 16</w:t>
+        <w:t>#</w:t>
+      </w:r>
+      <w:proofErr w:type="spellStart"/>
+      <w:r>
+        <w:rPr>
+          <w:rFonts w:ascii="Courier New" w:eastAsia="Times New Roman" w:hAnsi="Courier New" w:cs="Courier New"/>
+          <w:color w:val="804000"/>
+          <w:sz w:val="20"/>
+          <w:szCs w:val="20"/>
+          <w:lang w:eastAsia="ru-RU"/>
+        </w:rPr>
+        <w:t>define</w:t>
+      </w:r>
+      <w:proofErr w:type="spellEnd"/>
+      <w:r>
+        <w:rPr>
+          <w:rFonts w:ascii="Courier New" w:eastAsia="Times New Roman" w:hAnsi="Courier New" w:cs="Courier New"/>
+          <w:color w:val="804000"/>
+          <w:sz w:val="20"/>
+          <w:szCs w:val="20"/>
+          <w:lang w:eastAsia="ru-RU"/>
+        </w:rPr>
+        <w:t xml:space="preserve"> SIGUSR1 16</w:t>
       </w:r>
     </w:p>
     <w:p>
@@ -572,7 +793,29 @@
           <w:szCs w:val="20"/>
           <w:lang w:eastAsia="ru-RU"/>
         </w:rPr>
-        <w:t>#define SIGUSR2 17</w:t>
+        <w:t>#</w:t>
+      </w:r>
+      <w:proofErr w:type="spellStart"/>
+      <w:r>
+        <w:rPr>
+          <w:rFonts w:ascii="Courier New" w:eastAsia="Times New Roman" w:hAnsi="Courier New" w:cs="Courier New"/>
+          <w:color w:val="804000"/>
+          <w:sz w:val="20"/>
+          <w:szCs w:val="20"/>
+          <w:lang w:eastAsia="ru-RU"/>
+        </w:rPr>
+        <w:t>define</w:t>
+      </w:r>
+      <w:proofErr w:type="spellEnd"/>
+      <w:r>
+        <w:rPr>
+          <w:rFonts w:ascii="Courier New" w:eastAsia="Times New Roman" w:hAnsi="Courier New" w:cs="Courier New"/>
+          <w:color w:val="804000"/>
+          <w:sz w:val="20"/>
+          <w:szCs w:val="20"/>
+          <w:lang w:eastAsia="ru-RU"/>
+        </w:rPr>
+        <w:t xml:space="preserve"> SIGUSR2 17</w:t>
       </w:r>
     </w:p>
     <w:p>
@@ -596,7 +839,29 @@
           <w:szCs w:val="20"/>
           <w:lang w:eastAsia="ru-RU"/>
         </w:rPr>
-        <w:t xml:space="preserve">#define SIGCHL 18 </w:t>
+        <w:t>#</w:t>
+      </w:r>
+      <w:proofErr w:type="spellStart"/>
+      <w:r>
+        <w:rPr>
+          <w:rFonts w:ascii="Courier New" w:eastAsia="Times New Roman" w:hAnsi="Courier New" w:cs="Courier New"/>
+          <w:color w:val="804000"/>
+          <w:sz w:val="20"/>
+          <w:szCs w:val="20"/>
+          <w:lang w:eastAsia="ru-RU"/>
+        </w:rPr>
+        <w:t>define</w:t>
+      </w:r>
+      <w:proofErr w:type="spellEnd"/>
+      <w:r>
+        <w:rPr>
+          <w:rFonts w:ascii="Courier New" w:eastAsia="Times New Roman" w:hAnsi="Courier New" w:cs="Courier New"/>
+          <w:color w:val="804000"/>
+          <w:sz w:val="20"/>
+          <w:szCs w:val="20"/>
+          <w:lang w:eastAsia="ru-RU"/>
+        </w:rPr>
+        <w:t xml:space="preserve"> SIGCHL 18 </w:t>
       </w:r>
       <w:r>
         <w:rPr>
@@ -658,7 +923,29 @@
           <w:szCs w:val="20"/>
           <w:lang w:val="en-US" w:eastAsia="ru-RU"/>
         </w:rPr>
-        <w:t>#define SIG_DFL(int(*)()) 0</w:t>
+        <w:t>#define SIG_</w:t>
+      </w:r>
+      <w:proofErr w:type="gramStart"/>
+      <w:r>
+        <w:rPr>
+          <w:rFonts w:ascii="Courier New" w:eastAsia="Times New Roman" w:hAnsi="Courier New" w:cs="Courier New"/>
+          <w:color w:val="804000"/>
+          <w:sz w:val="20"/>
+          <w:szCs w:val="20"/>
+          <w:lang w:val="en-US" w:eastAsia="ru-RU"/>
+        </w:rPr>
+        <w:t>DFL(</w:t>
+      </w:r>
+      <w:proofErr w:type="gramEnd"/>
+      <w:r>
+        <w:rPr>
+          <w:rFonts w:ascii="Courier New" w:eastAsia="Times New Roman" w:hAnsi="Courier New" w:cs="Courier New"/>
+          <w:color w:val="804000"/>
+          <w:sz w:val="20"/>
+          <w:szCs w:val="20"/>
+          <w:lang w:val="en-US" w:eastAsia="ru-RU"/>
+        </w:rPr>
+        <w:t>int(*)()) 0</w:t>
       </w:r>
     </w:p>
     <w:p>
@@ -681,7 +968,29 @@
           <w:szCs w:val="20"/>
           <w:lang w:val="en-US" w:eastAsia="ru-RU"/>
         </w:rPr>
-        <w:t>#define SIG_IGN(int(*)()) 1;</w:t>
+        <w:t>#define SIG_</w:t>
+      </w:r>
+      <w:proofErr w:type="gramStart"/>
+      <w:r>
+        <w:rPr>
+          <w:rFonts w:ascii="Courier New" w:eastAsia="Times New Roman" w:hAnsi="Courier New" w:cs="Courier New"/>
+          <w:color w:val="804000"/>
+          <w:sz w:val="20"/>
+          <w:szCs w:val="20"/>
+          <w:lang w:val="en-US" w:eastAsia="ru-RU"/>
+        </w:rPr>
+        <w:t>IGN(</w:t>
+      </w:r>
+      <w:proofErr w:type="gramEnd"/>
+      <w:r>
+        <w:rPr>
+          <w:rFonts w:ascii="Courier New" w:eastAsia="Times New Roman" w:hAnsi="Courier New" w:cs="Courier New"/>
+          <w:color w:val="804000"/>
+          <w:sz w:val="20"/>
+          <w:szCs w:val="20"/>
+          <w:lang w:val="en-US" w:eastAsia="ru-RU"/>
+        </w:rPr>
+        <w:t>int(*)()) 1;</w:t>
       </w:r>
     </w:p>
     <w:p>
@@ -764,7 +1073,18 @@
           <w:szCs w:val="20"/>
           <w:lang w:val="en-US" w:eastAsia="ru-RU"/>
         </w:rPr>
-        <w:t xml:space="preserve"> kill</w:t>
+        <w:t xml:space="preserve"> </w:t>
+      </w:r>
+      <w:proofErr w:type="gramStart"/>
+      <w:r>
+        <w:rPr>
+          <w:rFonts w:ascii="Courier New" w:eastAsia="Times New Roman" w:hAnsi="Courier New" w:cs="Courier New"/>
+          <w:color w:val="000000"/>
+          <w:sz w:val="20"/>
+          <w:szCs w:val="20"/>
+          <w:lang w:val="en-US" w:eastAsia="ru-RU"/>
+        </w:rPr>
+        <w:t>kill</w:t>
       </w:r>
       <w:r>
         <w:rPr>
@@ -778,6 +1098,7 @@
         </w:rPr>
         <w:t>(</w:t>
       </w:r>
+      <w:proofErr w:type="gramEnd"/>
       <w:r>
         <w:rPr>
           <w:rFonts w:ascii="Courier New" w:eastAsia="Times New Roman" w:hAnsi="Courier New" w:cs="Courier New"/>
@@ -796,8 +1117,20 @@
           <w:szCs w:val="20"/>
           <w:lang w:val="en-US" w:eastAsia="ru-RU"/>
         </w:rPr>
-        <w:t xml:space="preserve"> pid</w:t>
-      </w:r>
+        <w:t xml:space="preserve"> </w:t>
+      </w:r>
+      <w:proofErr w:type="spellStart"/>
+      <w:r>
+        <w:rPr>
+          <w:rFonts w:ascii="Courier New" w:eastAsia="Times New Roman" w:hAnsi="Courier New" w:cs="Courier New"/>
+          <w:color w:val="000000"/>
+          <w:sz w:val="20"/>
+          <w:szCs w:val="20"/>
+          <w:lang w:val="en-US" w:eastAsia="ru-RU"/>
+        </w:rPr>
+        <w:t>pid</w:t>
+      </w:r>
+      <w:proofErr w:type="spellEnd"/>
       <w:r>
         <w:rPr>
           <w:rFonts w:ascii="Courier New" w:eastAsia="Times New Roman" w:hAnsi="Courier New" w:cs="Courier New"/>
@@ -890,6 +1223,8 @@
           <w:lang w:eastAsia="ru-RU"/>
         </w:rPr>
       </w:pPr>
+      <w:proofErr w:type="spellStart"/>
+      <w:proofErr w:type="gramStart"/>
       <w:r>
         <w:rPr>
           <w:rFonts w:ascii="Courier New" w:eastAsia="Times New Roman" w:hAnsi="Courier New" w:cs="Courier New"/>
@@ -900,6 +1235,7 @@
         </w:rPr>
         <w:t>kill</w:t>
       </w:r>
+      <w:proofErr w:type="spellEnd"/>
       <w:r>
         <w:rPr>
           <w:rFonts w:ascii="Courier New" w:eastAsia="Times New Roman" w:hAnsi="Courier New" w:cs="Courier New"/>
@@ -912,6 +1248,8 @@
         </w:rPr>
         <w:t>(</w:t>
       </w:r>
+      <w:proofErr w:type="spellStart"/>
+      <w:proofErr w:type="gramEnd"/>
       <w:r>
         <w:rPr>
           <w:rFonts w:ascii="Courier New" w:eastAsia="Times New Roman" w:hAnsi="Courier New" w:cs="Courier New"/>
@@ -922,6 +1260,7 @@
         </w:rPr>
         <w:t>pid</w:t>
       </w:r>
+      <w:proofErr w:type="spellEnd"/>
       <w:r>
         <w:rPr>
           <w:rFonts w:ascii="Courier New" w:eastAsia="Times New Roman" w:hAnsi="Courier New" w:cs="Courier New"/>
@@ -942,8 +1281,20 @@
           <w:szCs w:val="20"/>
           <w:lang w:eastAsia="ru-RU"/>
         </w:rPr>
-        <w:t xml:space="preserve"> sig</w:t>
-      </w:r>
+        <w:t xml:space="preserve"> </w:t>
+      </w:r>
+      <w:proofErr w:type="spellStart"/>
+      <w:r>
+        <w:rPr>
+          <w:rFonts w:ascii="Courier New" w:eastAsia="Times New Roman" w:hAnsi="Courier New" w:cs="Courier New"/>
+          <w:color w:val="000000"/>
+          <w:sz w:val="20"/>
+          <w:szCs w:val="20"/>
+          <w:lang w:eastAsia="ru-RU"/>
+        </w:rPr>
+        <w:t>sig</w:t>
+      </w:r>
+      <w:proofErr w:type="spellEnd"/>
       <w:r>
         <w:rPr>
           <w:rFonts w:ascii="Courier New" w:eastAsia="Times New Roman" w:hAnsi="Courier New" w:cs="Courier New"/>
@@ -997,7 +1348,29 @@
           <w:szCs w:val="20"/>
           <w:lang w:eastAsia="ru-RU"/>
         </w:rPr>
-        <w:t xml:space="preserve"> будет послан процессу с pid и всем потомкам процесса</w:t>
+        <w:t xml:space="preserve"> будет послан процессу с </w:t>
+      </w:r>
+      <w:proofErr w:type="spellStart"/>
+      <w:r>
+        <w:rPr>
+          <w:rFonts w:ascii="Courier New" w:eastAsia="Times New Roman" w:hAnsi="Courier New" w:cs="Courier New"/>
+          <w:color w:val="008000"/>
+          <w:sz w:val="20"/>
+          <w:szCs w:val="20"/>
+          <w:lang w:eastAsia="ru-RU"/>
+        </w:rPr>
+        <w:t>pid</w:t>
+      </w:r>
+      <w:proofErr w:type="spellEnd"/>
+      <w:r>
+        <w:rPr>
+          <w:rFonts w:ascii="Courier New" w:eastAsia="Times New Roman" w:hAnsi="Courier New" w:cs="Courier New"/>
+          <w:color w:val="008000"/>
+          <w:sz w:val="20"/>
+          <w:szCs w:val="20"/>
+          <w:lang w:eastAsia="ru-RU"/>
+        </w:rPr>
+        <w:t xml:space="preserve"> и всем потомкам процесса</w:t>
       </w:r>
     </w:p>
     <w:p/>
@@ -1015,26 +1388,43 @@
         <w:t xml:space="preserve"> </w:t>
       </w:r>
       <w:r>
-        <w:t xml:space="preserve">процессы объеденяются в группы. Например, может быть такая ситуация когда в первом параметра указывается </w:t>
-      </w:r>
+        <w:t xml:space="preserve">процессы </w:t>
+      </w:r>
+      <w:proofErr w:type="spellStart"/>
+      <w:r>
+        <w:t>объеденяются</w:t>
+      </w:r>
+      <w:proofErr w:type="spellEnd"/>
+      <w:r>
+        <w:t xml:space="preserve"> в группы. Например, может быть такая ситуация когда в первом параметра указывается </w:t>
+      </w:r>
+      <w:proofErr w:type="spellStart"/>
+      <w:proofErr w:type="gramStart"/>
       <w:r>
         <w:rPr>
           <w:lang w:val="en-US"/>
         </w:rPr>
         <w:t>pid</w:t>
       </w:r>
-      <w:r>
-        <w:t xml:space="preserve">&lt;= 1: </w:t>
+      <w:proofErr w:type="spellEnd"/>
+      <w:r>
+        <w:t>&lt;</w:t>
+      </w:r>
+      <w:proofErr w:type="gramEnd"/>
+      <w:r>
+        <w:t xml:space="preserve">= 1: </w:t>
       </w:r>
       <w:r>
         <w:t xml:space="preserve">в этом случае сигнал будет послан группе процессов. При </w:t>
       </w:r>
+      <w:proofErr w:type="spellStart"/>
       <w:r>
         <w:rPr>
           <w:lang w:val="en-US"/>
         </w:rPr>
         <w:t>pid</w:t>
       </w:r>
+      <w:proofErr w:type="spellEnd"/>
       <w:r>
         <w:t xml:space="preserve"> == 0 </w:t>
       </w:r>
@@ -1108,6 +1498,8 @@
           <w:lang w:eastAsia="ru-RU"/>
         </w:rPr>
       </w:pPr>
+      <w:proofErr w:type="spellStart"/>
+      <w:proofErr w:type="gramStart"/>
       <w:r>
         <w:rPr>
           <w:rFonts w:ascii="Courier New" w:eastAsia="Times New Roman" w:hAnsi="Courier New" w:cs="Courier New"/>
@@ -1118,6 +1510,7 @@
         </w:rPr>
         <w:t>kill</w:t>
       </w:r>
+      <w:proofErr w:type="spellEnd"/>
       <w:r>
         <w:rPr>
           <w:rFonts w:ascii="Courier New" w:eastAsia="Times New Roman" w:hAnsi="Courier New" w:cs="Courier New"/>
@@ -1130,6 +1523,7 @@
         </w:rPr>
         <w:t>(</w:t>
       </w:r>
+      <w:proofErr w:type="gramEnd"/>
       <w:r>
         <w:rPr>
           <w:rFonts w:ascii="Courier New" w:eastAsia="Times New Roman" w:hAnsi="Courier New" w:cs="Courier New"/>
@@ -1192,7 +1586,29 @@
           <w:szCs w:val="20"/>
           <w:lang w:eastAsia="ru-RU"/>
         </w:rPr>
-        <w:t>// Приказывает процессу с pid 37 безусловно завершиться</w:t>
+        <w:t xml:space="preserve">// Приказывает процессу с </w:t>
+      </w:r>
+      <w:proofErr w:type="spellStart"/>
+      <w:r>
+        <w:rPr>
+          <w:rFonts w:ascii="Courier New" w:eastAsia="Times New Roman" w:hAnsi="Courier New" w:cs="Courier New"/>
+          <w:color w:val="008000"/>
+          <w:sz w:val="20"/>
+          <w:szCs w:val="20"/>
+          <w:lang w:eastAsia="ru-RU"/>
+        </w:rPr>
+        <w:t>pid</w:t>
+      </w:r>
+      <w:proofErr w:type="spellEnd"/>
+      <w:r>
+        <w:rPr>
+          <w:rFonts w:ascii="Courier New" w:eastAsia="Times New Roman" w:hAnsi="Courier New" w:cs="Courier New"/>
+          <w:color w:val="008000"/>
+          <w:sz w:val="20"/>
+          <w:szCs w:val="20"/>
+          <w:lang w:eastAsia="ru-RU"/>
+        </w:rPr>
+        <w:t xml:space="preserve"> 37 безусловно завершиться</w:t>
       </w:r>
     </w:p>
     <w:p>
@@ -1208,6 +1624,7 @@
           <w:lang w:eastAsia="ru-RU"/>
         </w:rPr>
       </w:pPr>
+      <w:proofErr w:type="spellStart"/>
       <w:r>
         <w:rPr>
           <w:rFonts w:ascii="Courier New" w:eastAsia="Times New Roman" w:hAnsi="Courier New" w:cs="Courier New"/>
@@ -1218,6 +1635,7 @@
         </w:rPr>
         <w:t>kill</w:t>
       </w:r>
+      <w:proofErr w:type="spellEnd"/>
       <w:r>
         <w:rPr>
           <w:rFonts w:ascii="Courier New" w:eastAsia="Times New Roman" w:hAnsi="Courier New" w:cs="Courier New"/>
@@ -1230,6 +1648,8 @@
         </w:rPr>
         <w:t>(</w:t>
       </w:r>
+      <w:proofErr w:type="spellStart"/>
+      <w:proofErr w:type="gramStart"/>
       <w:r>
         <w:rPr>
           <w:rFonts w:ascii="Courier New" w:eastAsia="Times New Roman" w:hAnsi="Courier New" w:cs="Courier New"/>
@@ -1240,17 +1660,31 @@
         </w:rPr>
         <w:t>getpid</w:t>
       </w:r>
-      <w:r>
-        <w:rPr>
-          <w:rFonts w:ascii="Courier New" w:eastAsia="Times New Roman" w:hAnsi="Courier New" w:cs="Courier New"/>
-          <w:b/>
-          <w:bCs/>
-          <w:color w:val="000080"/>
-          <w:sz w:val="20"/>
-          <w:szCs w:val="20"/>
-          <w:lang w:eastAsia="ru-RU"/>
-        </w:rPr>
-        <w:t>(),</w:t>
+      <w:proofErr w:type="spellEnd"/>
+      <w:r>
+        <w:rPr>
+          <w:rFonts w:ascii="Courier New" w:eastAsia="Times New Roman" w:hAnsi="Courier New" w:cs="Courier New"/>
+          <w:b/>
+          <w:bCs/>
+          <w:color w:val="000080"/>
+          <w:sz w:val="20"/>
+          <w:szCs w:val="20"/>
+          <w:lang w:eastAsia="ru-RU"/>
+        </w:rPr>
+        <w:t>(</w:t>
+      </w:r>
+      <w:proofErr w:type="gramEnd"/>
+      <w:r>
+        <w:rPr>
+          <w:rFonts w:ascii="Courier New" w:eastAsia="Times New Roman" w:hAnsi="Courier New" w:cs="Courier New"/>
+          <w:b/>
+          <w:bCs/>
+          <w:color w:val="000080"/>
+          <w:sz w:val="20"/>
+          <w:szCs w:val="20"/>
+          <w:lang w:eastAsia="ru-RU"/>
+        </w:rPr>
+        <w:t>),</w:t>
       </w:r>
       <w:r>
         <w:rPr>
@@ -1292,7 +1726,29 @@
           <w:szCs w:val="20"/>
           <w:lang w:eastAsia="ru-RU"/>
         </w:rPr>
-        <w:t>//Процесс вызвавший kill, получит сигнал побудки</w:t>
+        <w:t xml:space="preserve">//Процесс вызвавший </w:t>
+      </w:r>
+      <w:proofErr w:type="spellStart"/>
+      <w:r>
+        <w:rPr>
+          <w:rFonts w:ascii="Courier New" w:eastAsia="Times New Roman" w:hAnsi="Courier New" w:cs="Courier New"/>
+          <w:color w:val="008000"/>
+          <w:sz w:val="20"/>
+          <w:szCs w:val="20"/>
+          <w:lang w:eastAsia="ru-RU"/>
+        </w:rPr>
+        <w:t>kill</w:t>
+      </w:r>
+      <w:proofErr w:type="spellEnd"/>
+      <w:r>
+        <w:rPr>
+          <w:rFonts w:ascii="Courier New" w:eastAsia="Times New Roman" w:hAnsi="Courier New" w:cs="Courier New"/>
+          <w:color w:val="008000"/>
+          <w:sz w:val="20"/>
+          <w:szCs w:val="20"/>
+          <w:lang w:eastAsia="ru-RU"/>
+        </w:rPr>
+        <w:t>, получит сигнал побудки</w:t>
       </w:r>
     </w:p>
     <w:p>
@@ -1315,17 +1771,51 @@
           <w:szCs w:val="20"/>
           <w:lang w:eastAsia="ru-RU"/>
         </w:rPr>
-        <w:t xml:space="preserve">//getpid() - получает </w:t>
-      </w:r>
-      <w:r>
-        <w:rPr>
-          <w:rFonts w:ascii="Courier New" w:eastAsia="Times New Roman" w:hAnsi="Courier New" w:cs="Courier New"/>
-          <w:b/>
+        <w:t>//</w:t>
+      </w:r>
+      <w:proofErr w:type="spellStart"/>
+      <w:proofErr w:type="gramStart"/>
+      <w:r>
+        <w:rPr>
+          <w:rFonts w:ascii="Courier New" w:eastAsia="Times New Roman" w:hAnsi="Courier New" w:cs="Courier New"/>
           <w:color w:val="008000"/>
           <w:sz w:val="20"/>
           <w:szCs w:val="20"/>
           <w:lang w:eastAsia="ru-RU"/>
         </w:rPr>
+        <w:t>getpid</w:t>
+      </w:r>
+      <w:proofErr w:type="spellEnd"/>
+      <w:r>
+        <w:rPr>
+          <w:rFonts w:ascii="Courier New" w:eastAsia="Times New Roman" w:hAnsi="Courier New" w:cs="Courier New"/>
+          <w:color w:val="008000"/>
+          <w:sz w:val="20"/>
+          <w:szCs w:val="20"/>
+          <w:lang w:eastAsia="ru-RU"/>
+        </w:rPr>
+        <w:t>(</w:t>
+      </w:r>
+      <w:proofErr w:type="gramEnd"/>
+      <w:r>
+        <w:rPr>
+          <w:rFonts w:ascii="Courier New" w:eastAsia="Times New Roman" w:hAnsi="Courier New" w:cs="Courier New"/>
+          <w:color w:val="008000"/>
+          <w:sz w:val="20"/>
+          <w:szCs w:val="20"/>
+          <w:lang w:eastAsia="ru-RU"/>
+        </w:rPr>
+        <w:t xml:space="preserve">) - получает </w:t>
+      </w:r>
+      <w:r>
+        <w:rPr>
+          <w:rFonts w:ascii="Courier New" w:eastAsia="Times New Roman" w:hAnsi="Courier New" w:cs="Courier New"/>
+          <w:b/>
+          <w:color w:val="008000"/>
+          <w:sz w:val="20"/>
+          <w:szCs w:val="20"/>
+          <w:lang w:eastAsia="ru-RU"/>
+        </w:rPr>
         <w:t>собственный</w:t>
       </w:r>
       <w:r>
@@ -1346,6 +1836,7 @@
           <w:lang w:val="en-US"/>
         </w:rPr>
       </w:pPr>
+      <w:proofErr w:type="gramStart"/>
       <w:r>
         <w:rPr>
           <w:lang w:val="en-US"/>
@@ -1359,7 +1850,11 @@
         <w:t>ignal</w:t>
       </w:r>
       <w:r>
-        <w:t>()</w:t>
+        <w:t>(</w:t>
+      </w:r>
+      <w:proofErr w:type="gramEnd"/>
+      <w:r>
+        <w:t>)</w:t>
       </w:r>
       <w:r>
         <w:t xml:space="preserve"> </w:t>
@@ -1407,7 +1902,28 @@
         <w:t>Поскольку</w:t>
       </w:r>
       <w:r>
-        <w:t xml:space="preserve"> он не </w:t>
+        <w:rPr>
+          <w:lang w:val="en-US"/>
+        </w:rPr>
+        <w:t xml:space="preserve"> </w:t>
+      </w:r>
+      <w:r>
+        <w:t>он</w:t>
+      </w:r>
+      <w:r>
+        <w:rPr>
+          <w:lang w:val="en-US"/>
+        </w:rPr>
+        <w:t xml:space="preserve"> </w:t>
+      </w:r>
+      <w:r>
+        <w:t>не</w:t>
+      </w:r>
+      <w:r>
+        <w:rPr>
+          <w:lang w:val="en-US"/>
+        </w:rPr>
+        <w:t xml:space="preserve"> </w:t>
       </w:r>
       <w:r>
         <w:rPr>
@@ -1416,10 +1932,28 @@
         <w:t>portable</w:t>
       </w:r>
       <w:r>
+        <w:rPr>
+          <w:lang w:val="en-US"/>
+        </w:rPr>
         <w:t xml:space="preserve">, </w:t>
       </w:r>
       <w:r>
-        <w:t xml:space="preserve">что такое </w:t>
+        <w:t>что</w:t>
+      </w:r>
+      <w:r>
+        <w:rPr>
+          <w:lang w:val="en-US"/>
+        </w:rPr>
+        <w:t xml:space="preserve"> </w:t>
+      </w:r>
+      <w:r>
+        <w:t>такое</w:t>
+      </w:r>
+      <w:r>
+        <w:rPr>
+          <w:lang w:val="en-US"/>
+        </w:rPr>
+        <w:t xml:space="preserve"> </w:t>
       </w:r>
       <w:r>
         <w:rPr>
@@ -1428,6 +1962,9 @@
         <w:t>POSIX</w:t>
       </w:r>
       <w:r>
+        <w:rPr>
+          <w:lang w:val="en-US"/>
+        </w:rPr>
         <w:t xml:space="preserve">? </w:t>
       </w:r>
       <w:r>
@@ -1437,10 +1974,19 @@
         <w:t>POSIX</w:t>
       </w:r>
       <w:r>
+        <w:rPr>
+          <w:lang w:val="en-US"/>
+        </w:rPr>
         <w:t xml:space="preserve"> 1– </w:t>
       </w:r>
       <w:r>
-        <w:t xml:space="preserve">аббревиатура: </w:t>
+        <w:t>аббревиатура</w:t>
+      </w:r>
+      <w:r>
+        <w:rPr>
+          <w:lang w:val="en-US"/>
+        </w:rPr>
+        <w:t xml:space="preserve">: </w:t>
       </w:r>
       <w:r>
         <w:rPr>
@@ -1449,6 +1995,9 @@
         <w:t>Portable</w:t>
       </w:r>
       <w:r>
+        <w:rPr>
+          <w:lang w:val="en-US"/>
+        </w:rPr>
         <w:t xml:space="preserve"> </w:t>
       </w:r>
       <w:r>
@@ -1458,6 +2007,9 @@
         <w:t>Operating</w:t>
       </w:r>
       <w:r>
+        <w:rPr>
+          <w:lang w:val="en-US"/>
+        </w:rPr>
         <w:t xml:space="preserve"> </w:t>
       </w:r>
       <w:r>
@@ -1467,6 +2019,9 @@
         <w:t>System</w:t>
       </w:r>
       <w:r>
+        <w:rPr>
+          <w:lang w:val="en-US"/>
+        </w:rPr>
         <w:t xml:space="preserve"> </w:t>
       </w:r>
       <w:r>
@@ -1476,12 +2031,21 @@
         <w:t>Interface</w:t>
       </w:r>
       <w:r>
+        <w:rPr>
+          <w:lang w:val="en-US"/>
+        </w:rPr>
         <w:t>.</w:t>
       </w:r>
       <w:r>
+        <w:rPr>
+          <w:lang w:val="en-US"/>
+        </w:rPr>
         <w:br/>
       </w:r>
       <w:r>
+        <w:rPr>
+          <w:lang w:val="en-US"/>
+        </w:rPr>
         <w:br/>
       </w:r>
       <w:r>
@@ -1495,33 +2059,36 @@
         <w:rPr>
           <w:u w:val="single"/>
         </w:rPr>
-        <w:t xml:space="preserve"> 1</w:t>
+        <w:t xml:space="preserve"> 1 </w:t>
       </w:r>
       <w:r>
         <w:rPr>
           <w:u w:val="single"/>
-        </w:rPr>
+          <w:lang w:val="en-US"/>
+        </w:rPr>
+        <w:t>FIPS (Federal Information Processing Standard)</w:t>
+      </w:r>
+      <w:r>
+        <w:rPr>
+          <w:u w:val="single"/>
+          <w:lang w:val="en-US"/>
+        </w:rPr>
+        <w:br/>
+      </w:r>
+      <w:r>
+        <w:rPr>
+          <w:lang w:val="en-US"/>
+        </w:rPr>
+        <w:t>Portable</w:t>
+      </w:r>
+      <w:r>
         <w:t xml:space="preserve"> </w:t>
       </w:r>
       <w:r>
         <w:rPr>
-          <w:u w:val="single"/>
-          <w:lang w:val="en-US"/>
-        </w:rPr>
-        <w:t>FIPS (Federal Information Processing Standard)</w:t>
-      </w:r>
-      <w:r>
-        <w:rPr>
-          <w:u w:val="single"/>
-          <w:lang w:val="en-US"/>
-        </w:rPr>
-        <w:br/>
-      </w:r>
-      <w:r>
-        <w:rPr>
-          <w:lang w:val="en-US"/>
-        </w:rPr>
-        <w:t>Portable</w:t>
+          <w:lang w:val="en-US"/>
+        </w:rPr>
+        <w:t>Operating</w:t>
       </w:r>
       <w:r>
         <w:t xml:space="preserve"> </w:t>
@@ -1530,7 +2097,7 @@
         <w:rPr>
           <w:lang w:val="en-US"/>
         </w:rPr>
-        <w:t>Operating</w:t>
+        <w:t>System</w:t>
       </w:r>
       <w:r>
         <w:t xml:space="preserve"> </w:t>
@@ -1539,21 +2106,79 @@
         <w:rPr>
           <w:lang w:val="en-US"/>
         </w:rPr>
-        <w:t>System</w:t>
+        <w:t>Interface</w:t>
+      </w:r>
+    </w:p>
+    <w:p>
+      <w:r>
+        <w:t xml:space="preserve">В настоящее время существует </w:t>
+      </w:r>
+      <w:r>
+        <w:rPr>
+          <w:lang w:val="en-US"/>
+        </w:rPr>
+        <w:t>POSIX</w:t>
+      </w:r>
+      <w:r>
+        <w:t xml:space="preserve"> 2 (</w:t>
+      </w:r>
+      <w:r>
+        <w:t>Он включает в себя 1 и еще кое-что…</w:t>
+      </w:r>
+      <w:r>
+        <w:t>)</w:t>
+      </w:r>
+    </w:p>
+    <w:p>
+      <w:r>
+        <w:t>(</w:t>
+      </w:r>
+      <w:r>
+        <w:t xml:space="preserve">Антимонопольный закон… В Европе создан стандарт </w:t>
+      </w:r>
+      <w:r>
+        <w:rPr>
+          <w:lang w:val="en-US"/>
+        </w:rPr>
+        <w:t>X</w:t>
+      </w:r>
+      <w:r>
+        <w:t>/</w:t>
+      </w:r>
+      <w:r>
+        <w:rPr>
+          <w:lang w:val="en-US"/>
+        </w:rPr>
+        <w:t>OPEN</w:t>
+      </w:r>
+      <w:r>
+        <w:t>)</w:t>
+      </w:r>
+    </w:p>
+    <w:p>
+      <w:r>
+        <w:rPr>
+          <w:lang w:val="en-US"/>
+        </w:rPr>
+        <w:t>X</w:t>
+      </w:r>
+      <w:r>
+        <w:t>/</w:t>
+      </w:r>
+      <w:r>
+        <w:rPr>
+          <w:lang w:val="en-US"/>
+        </w:rPr>
+        <w:t>OPEN</w:t>
       </w:r>
       <w:r>
         <w:t xml:space="preserve"> </w:t>
       </w:r>
       <w:r>
-        <w:rPr>
-          <w:lang w:val="en-US"/>
-        </w:rPr>
-        <w:t>Interface</w:t>
-      </w:r>
-    </w:p>
-    <w:p>
-      <w:r>
-        <w:t xml:space="preserve">В настоящее время существует </w:t>
+        <w:t>основан на</w:t>
+      </w:r>
+      <w:r>
+        <w:t xml:space="preserve"> … </w:t>
       </w:r>
       <w:r>
         <w:rPr>
@@ -1562,120 +2187,58 @@
         <w:t>POSIX</w:t>
       </w:r>
       <w:r>
-        <w:t xml:space="preserve"> 2 (</w:t>
-      </w:r>
-      <w:r>
-        <w:t>Он включает в себя 1 и еще кое-что…</w:t>
-      </w:r>
-      <w:r>
-        <w:t>)</w:t>
-      </w:r>
-    </w:p>
-    <w:p>
+        <w:t xml:space="preserve">1, </w:t>
+      </w:r>
+      <w:r>
+        <w:rPr>
+          <w:lang w:val="en-US"/>
+        </w:rPr>
+        <w:t>POSIX</w:t>
+      </w:r>
+      <w:r>
+        <w:t>2</w:t>
+      </w:r>
+      <w:r>
+        <w:t>.</w:t>
+      </w:r>
+    </w:p>
+    <w:p>
+      <w:r>
+        <w:t xml:space="preserve">Поскольку </w:t>
+      </w:r>
+      <w:proofErr w:type="gramStart"/>
+      <w:r>
+        <w:rPr>
+          <w:lang w:val="en-US"/>
+        </w:rPr>
+        <w:t>signal</w:t>
+      </w:r>
       <w:r>
         <w:t>(</w:t>
       </w:r>
-      <w:r>
-        <w:t xml:space="preserve">Антимонопольный закон… В Европе создан стандарт </w:t>
-      </w:r>
-      <w:r>
-        <w:rPr>
-          <w:lang w:val="en-US"/>
-        </w:rPr>
-        <w:t>X</w:t>
-      </w:r>
-      <w:r>
-        <w:t>/</w:t>
-      </w:r>
-      <w:r>
-        <w:rPr>
-          <w:lang w:val="en-US"/>
-        </w:rPr>
-        <w:t>OPEN</w:t>
-      </w:r>
-      <w:r>
-        <w:t>)</w:t>
-      </w:r>
-    </w:p>
-    <w:p>
-      <w:r>
-        <w:rPr>
-          <w:lang w:val="en-US"/>
-        </w:rPr>
-        <w:t>X</w:t>
-      </w:r>
-      <w:r>
-        <w:t>/</w:t>
-      </w:r>
-      <w:r>
-        <w:rPr>
-          <w:lang w:val="en-US"/>
-        </w:rPr>
-        <w:t>OPEN</w:t>
+      <w:proofErr w:type="gramEnd"/>
+      <w:r>
+        <w:t xml:space="preserve">) </w:t>
+      </w:r>
+      <w:r>
+        <w:t xml:space="preserve">не входит в </w:t>
+      </w:r>
+      <w:r>
+        <w:rPr>
+          <w:lang w:val="en-US"/>
+        </w:rPr>
+        <w:t>POSIX</w:t>
       </w:r>
       <w:r>
         <w:t xml:space="preserve"> </w:t>
       </w:r>
       <w:r>
-        <w:t>основан на</w:t>
-      </w:r>
-      <w:r>
-        <w:t xml:space="preserve"> … </w:t>
-      </w:r>
-      <w:r>
-        <w:rPr>
-          <w:lang w:val="en-US"/>
-        </w:rPr>
-        <w:t>POSIX</w:t>
-      </w:r>
-      <w:r>
-        <w:t xml:space="preserve">1, </w:t>
-      </w:r>
-      <w:r>
-        <w:rPr>
-          <w:lang w:val="en-US"/>
-        </w:rPr>
-        <w:t>POSIX</w:t>
-      </w:r>
-      <w:r>
-        <w:t>2</w:t>
-      </w:r>
-      <w:r>
-        <w:t>.</w:t>
-      </w:r>
-    </w:p>
-    <w:p>
-      <w:r>
-        <w:t xml:space="preserve">Поскольку </w:t>
-      </w:r>
-      <w:r>
-        <w:rPr>
-          <w:lang w:val="en-US"/>
-        </w:rPr>
-        <w:t>signal</w:t>
-      </w:r>
-      <w:r>
-        <w:t xml:space="preserve">() </w:t>
-      </w:r>
-      <w:r>
-        <w:t xml:space="preserve">не входит в </w:t>
-      </w:r>
-      <w:r>
-        <w:rPr>
-          <w:lang w:val="en-US"/>
-        </w:rPr>
-        <w:t>POSIX</w:t>
+        <w:t>–</w:t>
       </w:r>
       <w:r>
         <w:t xml:space="preserve"> </w:t>
       </w:r>
       <w:r>
-        <w:t>–</w:t>
-      </w:r>
-      <w:r>
-        <w:t xml:space="preserve"> </w:t>
-      </w:r>
-      <w:r>
         <w:t xml:space="preserve">его не рекомендуется использовать в переносимом ПО. … поведение отличается от поведения в </w:t>
       </w:r>
       <w:r>
@@ -1686,6 +2249,7 @@
       </w:r>
     </w:p>
     <w:p>
+      <w:proofErr w:type="gramStart"/>
       <w:r>
         <w:rPr>
           <w:lang w:val="en-US"/>
@@ -1699,7 +2263,11 @@
         <w:t>ignal</w:t>
       </w:r>
       <w:r>
-        <w:t xml:space="preserve">() – </w:t>
+        <w:t>(</w:t>
+      </w:r>
+      <w:proofErr w:type="gramEnd"/>
+      <w:r>
+        <w:t xml:space="preserve">) – </w:t>
       </w:r>
       <w:r>
         <w:t>возвращает указатель на предыдущий обработчик данного сигнала, и его можно использовать для восстановления данного сигнала.</w:t>
@@ -1738,7 +2306,29 @@
           <w:szCs w:val="20"/>
           <w:lang w:val="en-US" w:eastAsia="ru-RU"/>
         </w:rPr>
-        <w:t>#include &lt;signal.h&gt;</w:t>
+        <w:t>#include &lt;</w:t>
+      </w:r>
+      <w:proofErr w:type="spellStart"/>
+      <w:r>
+        <w:rPr>
+          <w:rFonts w:ascii="Courier New" w:eastAsia="Times New Roman" w:hAnsi="Courier New" w:cs="Courier New"/>
+          <w:color w:val="804000"/>
+          <w:sz w:val="20"/>
+          <w:szCs w:val="20"/>
+          <w:lang w:val="en-US" w:eastAsia="ru-RU"/>
+        </w:rPr>
+        <w:t>signal.h</w:t>
+      </w:r>
+      <w:proofErr w:type="spellEnd"/>
+      <w:r>
+        <w:rPr>
+          <w:rFonts w:ascii="Courier New" w:eastAsia="Times New Roman" w:hAnsi="Courier New" w:cs="Courier New"/>
+          <w:color w:val="804000"/>
+          <w:sz w:val="20"/>
+          <w:szCs w:val="20"/>
+          <w:lang w:val="en-US" w:eastAsia="ru-RU"/>
+        </w:rPr>
+        <w:t>&gt;</w:t>
       </w:r>
     </w:p>
     <w:p>
@@ -1772,19 +2362,43 @@
           <w:szCs w:val="20"/>
           <w:lang w:val="en-US" w:eastAsia="ru-RU"/>
         </w:rPr>
-        <w:t xml:space="preserve"> main</w:t>
-      </w:r>
-      <w:r>
-        <w:rPr>
-          <w:rFonts w:ascii="Courier New" w:eastAsia="Times New Roman" w:hAnsi="Courier New" w:cs="Courier New"/>
-          <w:b/>
-          <w:bCs/>
-          <w:color w:val="000080"/>
-          <w:sz w:val="20"/>
-          <w:szCs w:val="20"/>
-          <w:lang w:val="en-US" w:eastAsia="ru-RU"/>
-        </w:rPr>
-        <w:t>()</w:t>
+        <w:t xml:space="preserve"> </w:t>
+      </w:r>
+      <w:proofErr w:type="gramStart"/>
+      <w:r>
+        <w:rPr>
+          <w:rFonts w:ascii="Courier New" w:eastAsia="Times New Roman" w:hAnsi="Courier New" w:cs="Courier New"/>
+          <w:color w:val="000000"/>
+          <w:sz w:val="20"/>
+          <w:szCs w:val="20"/>
+          <w:lang w:val="en-US" w:eastAsia="ru-RU"/>
+        </w:rPr>
+        <w:t>main</w:t>
+      </w:r>
+      <w:r>
+        <w:rPr>
+          <w:rFonts w:ascii="Courier New" w:eastAsia="Times New Roman" w:hAnsi="Courier New" w:cs="Courier New"/>
+          <w:b/>
+          <w:bCs/>
+          <w:color w:val="000080"/>
+          <w:sz w:val="20"/>
+          <w:szCs w:val="20"/>
+          <w:lang w:val="en-US" w:eastAsia="ru-RU"/>
+        </w:rPr>
+        <w:t>(</w:t>
+      </w:r>
+      <w:proofErr w:type="gramEnd"/>
+      <w:r>
+        <w:rPr>
+          <w:rFonts w:ascii="Courier New" w:eastAsia="Times New Roman" w:hAnsi="Courier New" w:cs="Courier New"/>
+          <w:b/>
+          <w:bCs/>
+          <w:color w:val="000080"/>
+          <w:sz w:val="20"/>
+          <w:szCs w:val="20"/>
+          <w:lang w:val="en-US" w:eastAsia="ru-RU"/>
+        </w:rPr>
+        <w:t>)</w:t>
       </w:r>
     </w:p>
     <w:p>
@@ -1858,16 +2472,29 @@
         </w:rPr>
         <w:t>(*</w:t>
       </w:r>
-      <w:r>
-        <w:rPr>
-          <w:rFonts w:ascii="Courier New" w:eastAsia="Times New Roman" w:hAnsi="Courier New" w:cs="Courier New"/>
-          <w:color w:val="000000"/>
-          <w:sz w:val="20"/>
-          <w:szCs w:val="20"/>
-          <w:lang w:val="en-US" w:eastAsia="ru-RU"/>
-        </w:rPr>
-        <w:t>old_handler</w:t>
-      </w:r>
+      <w:proofErr w:type="spellStart"/>
+      <w:r>
+        <w:rPr>
+          <w:rFonts w:ascii="Courier New" w:eastAsia="Times New Roman" w:hAnsi="Courier New" w:cs="Courier New"/>
+          <w:color w:val="000000"/>
+          <w:sz w:val="20"/>
+          <w:szCs w:val="20"/>
+          <w:lang w:val="en-US" w:eastAsia="ru-RU"/>
+        </w:rPr>
+        <w:t>old_</w:t>
+      </w:r>
+      <w:proofErr w:type="gramStart"/>
+      <w:r>
+        <w:rPr>
+          <w:rFonts w:ascii="Courier New" w:eastAsia="Times New Roman" w:hAnsi="Courier New" w:cs="Courier New"/>
+          <w:color w:val="000000"/>
+          <w:sz w:val="20"/>
+          <w:szCs w:val="20"/>
+          <w:lang w:val="en-US" w:eastAsia="ru-RU"/>
+        </w:rPr>
+        <w:t>handler</w:t>
+      </w:r>
+      <w:proofErr w:type="spellEnd"/>
       <w:r>
         <w:rPr>
           <w:rFonts w:ascii="Courier New" w:eastAsia="Times New Roman" w:hAnsi="Courier New" w:cs="Courier New"/>
@@ -1880,6 +2507,7 @@
         </w:rPr>
         <w:t>)(</w:t>
       </w:r>
+      <w:proofErr w:type="gramEnd"/>
       <w:r>
         <w:rPr>
           <w:rFonts w:ascii="Courier New" w:eastAsia="Times New Roman" w:hAnsi="Courier New" w:cs="Courier New"/>
@@ -2078,7 +2706,18 @@
           <w:szCs w:val="20"/>
           <w:lang w:val="en-US" w:eastAsia="ru-RU"/>
         </w:rPr>
-        <w:t xml:space="preserve">    signal</w:t>
+        <w:t xml:space="preserve">    </w:t>
+      </w:r>
+      <w:proofErr w:type="gramStart"/>
+      <w:r>
+        <w:rPr>
+          <w:rFonts w:ascii="Courier New" w:eastAsia="Times New Roman" w:hAnsi="Courier New" w:cs="Courier New"/>
+          <w:color w:val="000000"/>
+          <w:sz w:val="20"/>
+          <w:szCs w:val="20"/>
+          <w:lang w:val="en-US" w:eastAsia="ru-RU"/>
+        </w:rPr>
+        <w:t>signal</w:t>
       </w:r>
       <w:r>
         <w:rPr>
@@ -2092,6 +2731,7 @@
         </w:rPr>
         <w:t>(</w:t>
       </w:r>
+      <w:proofErr w:type="gramEnd"/>
       <w:r>
         <w:rPr>
           <w:rFonts w:ascii="Courier New" w:eastAsia="Times New Roman" w:hAnsi="Courier New" w:cs="Courier New"/>
@@ -2122,8 +2762,20 @@
           <w:szCs w:val="20"/>
           <w:lang w:val="en-US" w:eastAsia="ru-RU"/>
         </w:rPr>
-        <w:t xml:space="preserve"> old_handler</w:t>
-      </w:r>
+        <w:t xml:space="preserve"> </w:t>
+      </w:r>
+      <w:proofErr w:type="spellStart"/>
+      <w:r>
+        <w:rPr>
+          <w:rFonts w:ascii="Courier New" w:eastAsia="Times New Roman" w:hAnsi="Courier New" w:cs="Courier New"/>
+          <w:color w:val="000000"/>
+          <w:sz w:val="20"/>
+          <w:szCs w:val="20"/>
+          <w:lang w:val="en-US" w:eastAsia="ru-RU"/>
+        </w:rPr>
+        <w:t>old_handler</w:t>
+      </w:r>
+      <w:proofErr w:type="spellEnd"/>
       <w:r>
         <w:rPr>
           <w:rFonts w:ascii="Courier New" w:eastAsia="Times New Roman" w:hAnsi="Courier New" w:cs="Courier New"/>
@@ -2160,6 +2812,7 @@
         </w:rPr>
         <w:t xml:space="preserve">    </w:t>
       </w:r>
+      <w:proofErr w:type="spellStart"/>
       <w:r>
         <w:rPr>
           <w:rFonts w:ascii="Courier New" w:eastAsia="Times New Roman" w:hAnsi="Courier New" w:cs="Courier New"/>
@@ -2172,6 +2825,7 @@
         </w:rPr>
         <w:t>return</w:t>
       </w:r>
+      <w:proofErr w:type="spellEnd"/>
       <w:r>
         <w:rPr>
           <w:rFonts w:ascii="Courier New" w:eastAsia="Times New Roman" w:hAnsi="Courier New" w:cs="Courier New"/>
@@ -2240,6 +2894,7 @@
         <w:lastRenderedPageBreak/>
         <w:t xml:space="preserve">Поскольку системный вызов </w:t>
       </w:r>
+      <w:proofErr w:type="gramStart"/>
       <w:r>
         <w:rPr>
           <w:lang w:val="en-US"/>
@@ -2247,7 +2902,11 @@
         <w:t>signal</w:t>
       </w:r>
       <w:r>
-        <w:t>()</w:t>
+        <w:t>(</w:t>
+      </w:r>
+      <w:proofErr w:type="gramEnd"/>
+      <w:r>
+        <w:t>)</w:t>
       </w:r>
       <w:r>
         <w:t xml:space="preserve"> </w:t>
@@ -2262,14 +2921,30 @@
         <w:t>POSI</w:t>
       </w:r>
       <w:r>
-        <w:t xml:space="preserve">, есть с.в. который входит в него. Это </w:t>
-      </w:r>
+        <w:t xml:space="preserve">, есть </w:t>
+      </w:r>
+      <w:proofErr w:type="spellStart"/>
+      <w:r>
+        <w:t>с.в</w:t>
+      </w:r>
+      <w:proofErr w:type="spellEnd"/>
+      <w:r>
+        <w:t>. который входит в него. Это</w:t>
+      </w:r>
+      <w:r>
+        <w:rPr>
+          <w:lang w:val="en-US"/>
+        </w:rPr>
+        <w:t xml:space="preserve"> </w:t>
+      </w:r>
+      <w:proofErr w:type="spellStart"/>
       <w:r>
         <w:rPr>
           <w:lang w:val="en-US"/>
         </w:rPr>
         <w:t>sigaction</w:t>
       </w:r>
+      <w:proofErr w:type="spellEnd"/>
     </w:p>
     <w:p>
       <w:pPr>
@@ -2302,8 +2977,21 @@
           <w:szCs w:val="20"/>
           <w:lang w:val="en-US" w:eastAsia="ru-RU"/>
         </w:rPr>
-        <w:t xml:space="preserve"> sigaction</w:t>
-      </w:r>
+        <w:t xml:space="preserve"> </w:t>
+      </w:r>
+      <w:proofErr w:type="spellStart"/>
+      <w:proofErr w:type="gramStart"/>
+      <w:r>
+        <w:rPr>
+          <w:rFonts w:ascii="Courier New" w:eastAsia="Times New Roman" w:hAnsi="Courier New" w:cs="Courier New"/>
+          <w:color w:val="000000"/>
+          <w:sz w:val="20"/>
+          <w:szCs w:val="20"/>
+          <w:lang w:val="en-US" w:eastAsia="ru-RU"/>
+        </w:rPr>
+        <w:t>sigaction</w:t>
+      </w:r>
+      <w:proofErr w:type="spellEnd"/>
       <w:r>
         <w:rPr>
           <w:rFonts w:ascii="Courier New" w:eastAsia="Times New Roman" w:hAnsi="Courier New" w:cs="Courier New"/>
@@ -2316,6 +3004,7 @@
         </w:rPr>
         <w:t>(</w:t>
       </w:r>
+      <w:proofErr w:type="gramEnd"/>
       <w:r>
         <w:rPr>
           <w:rFonts w:ascii="Courier New" w:eastAsia="Times New Roman" w:hAnsi="Courier New" w:cs="Courier New"/>
@@ -2334,8 +3023,20 @@
           <w:szCs w:val="20"/>
           <w:lang w:val="en-US" w:eastAsia="ru-RU"/>
         </w:rPr>
-        <w:t xml:space="preserve"> sig_num</w:t>
-      </w:r>
+        <w:t xml:space="preserve"> </w:t>
+      </w:r>
+      <w:proofErr w:type="spellStart"/>
+      <w:r>
+        <w:rPr>
+          <w:rFonts w:ascii="Courier New" w:eastAsia="Times New Roman" w:hAnsi="Courier New" w:cs="Courier New"/>
+          <w:color w:val="000000"/>
+          <w:sz w:val="20"/>
+          <w:szCs w:val="20"/>
+          <w:lang w:val="en-US" w:eastAsia="ru-RU"/>
+        </w:rPr>
+        <w:t>sig_num</w:t>
+      </w:r>
+      <w:proofErr w:type="spellEnd"/>
       <w:r>
         <w:rPr>
           <w:rFonts w:ascii="Courier New" w:eastAsia="Times New Roman" w:hAnsi="Courier New" w:cs="Courier New"/>
@@ -2376,7 +3077,29 @@
           <w:szCs w:val="20"/>
           <w:lang w:val="en-US" w:eastAsia="ru-RU"/>
         </w:rPr>
-        <w:t xml:space="preserve"> sigaction </w:t>
+        <w:t xml:space="preserve"> </w:t>
+      </w:r>
+      <w:proofErr w:type="spellStart"/>
+      <w:r>
+        <w:rPr>
+          <w:rFonts w:ascii="Courier New" w:eastAsia="Times New Roman" w:hAnsi="Courier New" w:cs="Courier New"/>
+          <w:color w:val="000000"/>
+          <w:sz w:val="20"/>
+          <w:szCs w:val="20"/>
+          <w:lang w:val="en-US" w:eastAsia="ru-RU"/>
+        </w:rPr>
+        <w:t>sigaction</w:t>
+      </w:r>
+      <w:proofErr w:type="spellEnd"/>
+      <w:r>
+        <w:rPr>
+          <w:rFonts w:ascii="Courier New" w:eastAsia="Times New Roman" w:hAnsi="Courier New" w:cs="Courier New"/>
+          <w:color w:val="000000"/>
+          <w:sz w:val="20"/>
+          <w:szCs w:val="20"/>
+          <w:lang w:val="en-US" w:eastAsia="ru-RU"/>
+        </w:rPr>
+        <w:t xml:space="preserve"> </w:t>
       </w:r>
       <w:r>
         <w:rPr>
@@ -2440,7 +3163,29 @@
           <w:szCs w:val="20"/>
           <w:lang w:val="en-US" w:eastAsia="ru-RU"/>
         </w:rPr>
-        <w:t xml:space="preserve"> sigaction </w:t>
+        <w:t xml:space="preserve"> </w:t>
+      </w:r>
+      <w:proofErr w:type="spellStart"/>
+      <w:r>
+        <w:rPr>
+          <w:rFonts w:ascii="Courier New" w:eastAsia="Times New Roman" w:hAnsi="Courier New" w:cs="Courier New"/>
+          <w:color w:val="000000"/>
+          <w:sz w:val="20"/>
+          <w:szCs w:val="20"/>
+          <w:lang w:val="en-US" w:eastAsia="ru-RU"/>
+        </w:rPr>
+        <w:t>sigaction</w:t>
+      </w:r>
+      <w:proofErr w:type="spellEnd"/>
+      <w:r>
+        <w:rPr>
+          <w:rFonts w:ascii="Courier New" w:eastAsia="Times New Roman" w:hAnsi="Courier New" w:cs="Courier New"/>
+          <w:color w:val="000000"/>
+          <w:sz w:val="20"/>
+          <w:szCs w:val="20"/>
+          <w:lang w:val="en-US" w:eastAsia="ru-RU"/>
+        </w:rPr>
+        <w:t xml:space="preserve"> </w:t>
       </w:r>
       <w:r>
         <w:rPr>
@@ -2454,6 +3199,7 @@
         </w:rPr>
         <w:t>*</w:t>
       </w:r>
+      <w:proofErr w:type="spellStart"/>
       <w:r>
         <w:rPr>
           <w:rFonts w:ascii="Courier New" w:eastAsia="Times New Roman" w:hAnsi="Courier New" w:cs="Courier New"/>
@@ -2464,6 +3210,7 @@
         </w:rPr>
         <w:t>old_action</w:t>
       </w:r>
+      <w:proofErr w:type="spellEnd"/>
       <w:r>
         <w:rPr>
           <w:rFonts w:ascii="Courier New" w:eastAsia="Times New Roman" w:hAnsi="Courier New" w:cs="Courier New"/>
@@ -2497,14 +3244,36 @@
           <w:szCs w:val="20"/>
           <w:lang w:val="en-US" w:eastAsia="ru-RU"/>
         </w:rPr>
-        <w:t xml:space="preserve">//struct sigaction </w:t>
-      </w:r>
+        <w:t xml:space="preserve">//struct </w:t>
+      </w:r>
+      <w:proofErr w:type="spellStart"/>
       <w:r>
         <w:rPr>
           <w:rFonts w:ascii="Courier New" w:eastAsia="Times New Roman" w:hAnsi="Courier New" w:cs="Courier New"/>
           <w:color w:val="008000"/>
           <w:sz w:val="20"/>
           <w:szCs w:val="20"/>
+          <w:lang w:val="en-US" w:eastAsia="ru-RU"/>
+        </w:rPr>
+        <w:t>sigaction</w:t>
+      </w:r>
+      <w:proofErr w:type="spellEnd"/>
+      <w:r>
+        <w:rPr>
+          <w:rFonts w:ascii="Courier New" w:eastAsia="Times New Roman" w:hAnsi="Courier New" w:cs="Courier New"/>
+          <w:color w:val="008000"/>
+          <w:sz w:val="20"/>
+          <w:szCs w:val="20"/>
+          <w:lang w:val="en-US" w:eastAsia="ru-RU"/>
+        </w:rPr>
+        <w:t xml:space="preserve"> </w:t>
+      </w:r>
+      <w:r>
+        <w:rPr>
+          <w:rFonts w:ascii="Courier New" w:eastAsia="Times New Roman" w:hAnsi="Courier New" w:cs="Courier New"/>
+          <w:color w:val="008000"/>
+          <w:sz w:val="20"/>
+          <w:szCs w:val="20"/>
           <w:lang w:eastAsia="ru-RU"/>
         </w:rPr>
         <w:t>определена</w:t>
@@ -2537,7 +3306,29 @@
           <w:szCs w:val="20"/>
           <w:lang w:val="en-US" w:eastAsia="ru-RU"/>
         </w:rPr>
-        <w:t xml:space="preserve"> &lt;signal.h&gt;</w:t>
+        <w:t xml:space="preserve"> &lt;</w:t>
+      </w:r>
+      <w:proofErr w:type="spellStart"/>
+      <w:r>
+        <w:rPr>
+          <w:rFonts w:ascii="Courier New" w:eastAsia="Times New Roman" w:hAnsi="Courier New" w:cs="Courier New"/>
+          <w:color w:val="008000"/>
+          <w:sz w:val="20"/>
+          <w:szCs w:val="20"/>
+          <w:lang w:val="en-US" w:eastAsia="ru-RU"/>
+        </w:rPr>
+        <w:t>signal.h</w:t>
+      </w:r>
+      <w:proofErr w:type="spellEnd"/>
+      <w:r>
+        <w:rPr>
+          <w:rFonts w:ascii="Courier New" w:eastAsia="Times New Roman" w:hAnsi="Courier New" w:cs="Courier New"/>
+          <w:color w:val="008000"/>
+          <w:sz w:val="20"/>
+          <w:szCs w:val="20"/>
+          <w:lang w:val="en-US" w:eastAsia="ru-RU"/>
+        </w:rPr>
+        <w:t>&gt;</w:t>
       </w:r>
     </w:p>
     <w:p>
@@ -2560,14 +3351,21 @@
       <w:r>
         <w:br/>
       </w:r>
+      <w:proofErr w:type="spellStart"/>
+      <w:proofErr w:type="gramStart"/>
       <w:r>
         <w:rPr>
           <w:lang w:val="en-US"/>
         </w:rPr>
         <w:t>sigsetjmp</w:t>
       </w:r>
-      <w:r>
-        <w:t>()</w:t>
+      <w:proofErr w:type="spellEnd"/>
+      <w:r>
+        <w:t>(</w:t>
+      </w:r>
+      <w:proofErr w:type="gramEnd"/>
+      <w:r>
+        <w:t>)</w:t>
       </w:r>
       <w:r>
         <w:t xml:space="preserve"> – </w:t>
@@ -2581,12 +3379,14 @@
       <w:r>
         <w:br/>
       </w:r>
+      <w:proofErr w:type="spellStart"/>
       <w:r>
         <w:rPr>
           <w:lang w:val="en-US"/>
         </w:rPr>
         <w:t>siglongjmp</w:t>
       </w:r>
+      <w:proofErr w:type="spellEnd"/>
       <w:r>
         <w:t>()</w:t>
       </w:r>
@@ -2638,6 +3438,7 @@
       <w:r>
         <w:t xml:space="preserve"> – </w:t>
       </w:r>
+      <w:proofErr w:type="gramStart"/>
       <w:r>
         <w:t xml:space="preserve">только </w:t>
       </w:r>
@@ -2650,6 +3451,7 @@
         </w:rPr>
         <w:t>I</w:t>
       </w:r>
+      <w:proofErr w:type="gramEnd"/>
       <w:r>
         <w:t>_</w:t>
       </w:r>
@@ -2675,7 +3477,11 @@
         </w:numPr>
       </w:pPr>
       <w:r>
-        <w:t xml:space="preserve">Именованные – имеют имя и </w:t>
+        <w:t xml:space="preserve">Именованные – имеют имя </w:t>
+      </w:r>
+      <w:proofErr w:type="gramStart"/>
+      <w:r>
+        <w:t xml:space="preserve">и </w:t>
       </w:r>
       <w:r>
         <w:t>?</w:t>
@@ -2686,6 +3492,7 @@
         </w:rPr>
         <w:t>I</w:t>
       </w:r>
+      <w:proofErr w:type="gramEnd"/>
       <w:r>
         <w:t>_</w:t>
       </w:r>
@@ -2706,6 +3513,7 @@
       <w:r>
         <w:t xml:space="preserve"> каналы создаются системным вызовом </w:t>
       </w:r>
+      <w:proofErr w:type="gramStart"/>
       <w:r>
         <w:rPr>
           <w:lang w:val="en-US"/>
@@ -2713,7 +3521,11 @@
         <w:t>pipe</w:t>
       </w:r>
       <w:r>
-        <w:t xml:space="preserve">(), </w:t>
+        <w:t>(</w:t>
+      </w:r>
+      <w:proofErr w:type="gramEnd"/>
+      <w:r>
+        <w:t xml:space="preserve">), </w:t>
       </w:r>
       <w:r>
         <w:t xml:space="preserve">который возвращает его файловый дескриптор, если удалось его создать. Но поскольку нету имени, а только дескриптор, то пользоваться им могут только процессы родственники, потому что </w:t>
@@ -2724,6 +3536,7 @@
       <w:r>
         <w:t xml:space="preserve"> потомки в результате системного вызова </w:t>
       </w:r>
+      <w:proofErr w:type="gramStart"/>
       <w:r>
         <w:rPr>
           <w:lang w:val="en-US"/>
@@ -2731,7 +3544,11 @@
         <w:t>fork</w:t>
       </w:r>
       <w:r>
-        <w:t xml:space="preserve">() </w:t>
+        <w:t>(</w:t>
+      </w:r>
+      <w:proofErr w:type="gramEnd"/>
+      <w:r>
+        <w:t xml:space="preserve">) </w:t>
       </w:r>
       <w:r>
         <w:t xml:space="preserve">наследуют от процесса предка </w:t>
@@ -2799,6 +3616,7 @@
       <w:r>
         <w:t xml:space="preserve">Именованные каналы создаются командой </w:t>
       </w:r>
+      <w:proofErr w:type="spellStart"/>
       <w:r>
         <w:rPr>
           <w:lang w:val="en-US"/>
@@ -2823,15 +3641,18 @@
         </w:rPr>
         <w:t>d</w:t>
       </w:r>
+      <w:proofErr w:type="spellEnd"/>
       <w:r>
         <w:t xml:space="preserve"> (</w:t>
       </w:r>
+      <w:proofErr w:type="spellStart"/>
       <w:r>
         <w:rPr>
           <w:lang w:val="en-US"/>
         </w:rPr>
         <w:t>mknod</w:t>
       </w:r>
+      <w:proofErr w:type="spellEnd"/>
       <w:r>
         <w:t xml:space="preserve"> &lt;</w:t>
       </w:r>
@@ -2879,6 +3700,7 @@
           <w:lang w:eastAsia="ru-RU"/>
         </w:rPr>
       </w:pPr>
+      <w:proofErr w:type="spellStart"/>
       <w:r>
         <w:rPr>
           <w:rFonts w:ascii="Courier New" w:eastAsia="Times New Roman" w:hAnsi="Courier New" w:cs="Courier New"/>
@@ -2889,6 +3711,7 @@
         </w:rPr>
         <w:t>mknode</w:t>
       </w:r>
+      <w:proofErr w:type="spellEnd"/>
       <w:r>
         <w:rPr>
           <w:rFonts w:ascii="Courier New" w:eastAsia="Times New Roman" w:hAnsi="Courier New" w:cs="Courier New"/>
@@ -3025,10 +3848,16 @@
         <w:t xml:space="preserve"> Программные каналы могут создаваться, только в адресном пространстве ядра системы. Программный канал</w:t>
       </w:r>
       <w:r>
-        <w:rPr>
-          <w:lang w:val="en-US"/>
-        </w:rPr>
-        <w:t xml:space="preserve">/pipe </w:t>
+        <w:t>/</w:t>
+      </w:r>
+      <w:r>
+        <w:rPr>
+          <w:lang w:val="en-US"/>
+        </w:rPr>
+        <w:t>pipe</w:t>
+      </w:r>
+      <w:r>
+        <w:t xml:space="preserve"> </w:t>
       </w:r>
       <w:r>
         <w:t>буферизуется на 3ёх уровнях:</w:t>
@@ -3072,20 +3901,16 @@
           <w:numId w:val="8"/>
         </w:numPr>
       </w:pPr>
+      <w:proofErr w:type="gramStart"/>
       <w:r>
         <w:t>?...</w:t>
       </w:r>
+      <w:proofErr w:type="gramEnd"/>
       <w:r>
         <w:t>/</w:t>
       </w:r>
       <w:r>
-        <w:t>В</w:t>
-      </w:r>
-      <w:r>
-        <w:t xml:space="preserve"> области данных ядра системы</w:t>
-      </w:r>
-      <w:r>
-        <w:t>?</w:t>
+        <w:t>В области данных ядра системы?</w:t>
       </w:r>
     </w:p>
     <w:p>
@@ -3117,7 +3942,15 @@
         <w:t>Ограничение</w:t>
       </w:r>
       <w:r>
-        <w:t xml:space="preserve"> чтобы повысить эффективность обмена т.к. при это не используется обращения к внешней памяти. (которые явл. медленными)</w:t>
+        <w:t xml:space="preserve"> чтобы повысить эффективность обмена т.к. при это не используется обращения к внешней памяти. (которые </w:t>
+      </w:r>
+      <w:proofErr w:type="spellStart"/>
+      <w:r>
+        <w:t>явл</w:t>
+      </w:r>
+      <w:proofErr w:type="spellEnd"/>
+      <w:r>
+        <w:t>. медленными)</w:t>
       </w:r>
     </w:p>
     <w:p>
@@ -3144,15 +3977,7 @@
       </w:r>
     </w:p>
     <w:p>
-      <w:pPr>
-        <w:rPr>
-          <w:lang w:val="en-US"/>
-        </w:rPr>
-      </w:pPr>
-      <w:r>
-        <w:rPr>
-          <w:lang w:val="en-US"/>
-        </w:rPr>
+      <w:r>
         <w:t>&lt;</w:t>
       </w:r>
       <w:r>
@@ -3162,9 +3987,6 @@
         <w:t>sys</w:t>
       </w:r>
       <w:r>
-        <w:rPr>
-          <w:lang w:val="en-US"/>
-        </w:rPr>
         <w:t>/</w:t>
       </w:r>
       <w:r>
@@ -3174,9 +3996,6 @@
         <w:t>msg</w:t>
       </w:r>
       <w:r>
-        <w:rPr>
-          <w:lang w:val="en-US"/>
-        </w:rPr>
         <w:t>.</w:t>
       </w:r>
       <w:r>
@@ -3186,23 +4005,35 @@
         <w:t>h</w:t>
       </w:r>
       <w:r>
-        <w:rPr>
-          <w:lang w:val="en-US"/>
-        </w:rPr>
         <w:t>&gt;</w:t>
       </w:r>
     </w:p>
     <w:p>
-      <w:pPr>
-        <w:rPr>
-          <w:lang w:val="en-US"/>
-        </w:rPr>
-      </w:pPr>
-      <w:r>
-        <w:rPr>
-          <w:lang w:val="en-US"/>
-        </w:rPr>
-        <w:t>Struct msgid_ds</w:t>
+      <w:r>
+        <w:rPr>
+          <w:lang w:val="en-US"/>
+        </w:rPr>
+        <w:t>Struct</w:t>
+      </w:r>
+      <w:r>
+        <w:t xml:space="preserve"> </w:t>
+      </w:r>
+      <w:proofErr w:type="spellStart"/>
+      <w:r>
+        <w:rPr>
+          <w:lang w:val="en-US"/>
+        </w:rPr>
+        <w:t>msgid</w:t>
+      </w:r>
+      <w:proofErr w:type="spellEnd"/>
+      <w:r>
+        <w:t>_</w:t>
+      </w:r>
+      <w:r>
+        <w:rPr>
+          <w:lang w:val="en-US"/>
+        </w:rPr>
+        <w:t>ds</w:t>
       </w:r>
     </w:p>
     <w:p>
@@ -3250,6 +4081,8 @@
           <w:lang w:val="en-US" w:eastAsia="ru-RU"/>
         </w:rPr>
       </w:pPr>
+      <w:proofErr w:type="spellStart"/>
+      <w:proofErr w:type="gramStart"/>
       <w:r>
         <w:rPr>
           <w:rFonts w:ascii="Courier New" w:eastAsia="Times New Roman" w:hAnsi="Courier New" w:cs="Courier New"/>
@@ -3260,17 +4093,31 @@
         </w:rPr>
         <w:t>msgget</w:t>
       </w:r>
-      <w:r>
-        <w:rPr>
-          <w:rFonts w:ascii="Courier New" w:eastAsia="Times New Roman" w:hAnsi="Courier New" w:cs="Courier New"/>
-          <w:b/>
-          <w:bCs/>
-          <w:color w:val="000080"/>
-          <w:sz w:val="20"/>
-          <w:szCs w:val="20"/>
-          <w:lang w:val="en-US" w:eastAsia="ru-RU"/>
-        </w:rPr>
-        <w:t>()</w:t>
+      <w:proofErr w:type="spellEnd"/>
+      <w:r>
+        <w:rPr>
+          <w:rFonts w:ascii="Courier New" w:eastAsia="Times New Roman" w:hAnsi="Courier New" w:cs="Courier New"/>
+          <w:b/>
+          <w:bCs/>
+          <w:color w:val="000080"/>
+          <w:sz w:val="20"/>
+          <w:szCs w:val="20"/>
+          <w:lang w:val="en-US" w:eastAsia="ru-RU"/>
+        </w:rPr>
+        <w:t>(</w:t>
+      </w:r>
+      <w:proofErr w:type="gramEnd"/>
+      <w:r>
+        <w:rPr>
+          <w:rFonts w:ascii="Courier New" w:eastAsia="Times New Roman" w:hAnsi="Courier New" w:cs="Courier New"/>
+          <w:b/>
+          <w:bCs/>
+          <w:color w:val="000080"/>
+          <w:sz w:val="20"/>
+          <w:szCs w:val="20"/>
+          <w:lang w:val="en-US" w:eastAsia="ru-RU"/>
+        </w:rPr>
+        <w:t>)</w:t>
       </w:r>
     </w:p>
     <w:p>
@@ -3286,6 +4133,8 @@
           <w:lang w:val="en-US" w:eastAsia="ru-RU"/>
         </w:rPr>
       </w:pPr>
+      <w:proofErr w:type="spellStart"/>
+      <w:proofErr w:type="gramStart"/>
       <w:r>
         <w:rPr>
           <w:rFonts w:ascii="Courier New" w:eastAsia="Times New Roman" w:hAnsi="Courier New" w:cs="Courier New"/>
@@ -3296,17 +4145,31 @@
         </w:rPr>
         <w:t>msgctl</w:t>
       </w:r>
-      <w:r>
-        <w:rPr>
-          <w:rFonts w:ascii="Courier New" w:eastAsia="Times New Roman" w:hAnsi="Courier New" w:cs="Courier New"/>
-          <w:b/>
-          <w:bCs/>
-          <w:color w:val="000080"/>
-          <w:sz w:val="20"/>
-          <w:szCs w:val="20"/>
-          <w:lang w:val="en-US" w:eastAsia="ru-RU"/>
-        </w:rPr>
-        <w:t>()</w:t>
+      <w:proofErr w:type="spellEnd"/>
+      <w:r>
+        <w:rPr>
+          <w:rFonts w:ascii="Courier New" w:eastAsia="Times New Roman" w:hAnsi="Courier New" w:cs="Courier New"/>
+          <w:b/>
+          <w:bCs/>
+          <w:color w:val="000080"/>
+          <w:sz w:val="20"/>
+          <w:szCs w:val="20"/>
+          <w:lang w:val="en-US" w:eastAsia="ru-RU"/>
+        </w:rPr>
+        <w:t>(</w:t>
+      </w:r>
+      <w:proofErr w:type="gramEnd"/>
+      <w:r>
+        <w:rPr>
+          <w:rFonts w:ascii="Courier New" w:eastAsia="Times New Roman" w:hAnsi="Courier New" w:cs="Courier New"/>
+          <w:b/>
+          <w:bCs/>
+          <w:color w:val="000080"/>
+          <w:sz w:val="20"/>
+          <w:szCs w:val="20"/>
+          <w:lang w:val="en-US" w:eastAsia="ru-RU"/>
+        </w:rPr>
+        <w:t>)</w:t>
       </w:r>
     </w:p>
     <w:p>
@@ -3322,6 +4185,8 @@
           <w:lang w:val="en-US" w:eastAsia="ru-RU"/>
         </w:rPr>
       </w:pPr>
+      <w:proofErr w:type="spellStart"/>
+      <w:proofErr w:type="gramStart"/>
       <w:r>
         <w:rPr>
           <w:rFonts w:ascii="Courier New" w:eastAsia="Times New Roman" w:hAnsi="Courier New" w:cs="Courier New"/>
@@ -3332,17 +4197,31 @@
         </w:rPr>
         <w:t>msgsnd</w:t>
       </w:r>
-      <w:r>
-        <w:rPr>
-          <w:rFonts w:ascii="Courier New" w:eastAsia="Times New Roman" w:hAnsi="Courier New" w:cs="Courier New"/>
-          <w:b/>
-          <w:bCs/>
-          <w:color w:val="000080"/>
-          <w:sz w:val="20"/>
-          <w:szCs w:val="20"/>
-          <w:lang w:val="en-US" w:eastAsia="ru-RU"/>
-        </w:rPr>
-        <w:t>()</w:t>
+      <w:proofErr w:type="spellEnd"/>
+      <w:r>
+        <w:rPr>
+          <w:rFonts w:ascii="Courier New" w:eastAsia="Times New Roman" w:hAnsi="Courier New" w:cs="Courier New"/>
+          <w:b/>
+          <w:bCs/>
+          <w:color w:val="000080"/>
+          <w:sz w:val="20"/>
+          <w:szCs w:val="20"/>
+          <w:lang w:val="en-US" w:eastAsia="ru-RU"/>
+        </w:rPr>
+        <w:t>(</w:t>
+      </w:r>
+      <w:proofErr w:type="gramEnd"/>
+      <w:r>
+        <w:rPr>
+          <w:rFonts w:ascii="Courier New" w:eastAsia="Times New Roman" w:hAnsi="Courier New" w:cs="Courier New"/>
+          <w:b/>
+          <w:bCs/>
+          <w:color w:val="000080"/>
+          <w:sz w:val="20"/>
+          <w:szCs w:val="20"/>
+          <w:lang w:val="en-US" w:eastAsia="ru-RU"/>
+        </w:rPr>
+        <w:t>)</w:t>
       </w:r>
     </w:p>
     <w:p>
@@ -3358,6 +4237,8 @@
           <w:lang w:val="en-US" w:eastAsia="ru-RU"/>
         </w:rPr>
       </w:pPr>
+      <w:proofErr w:type="spellStart"/>
+      <w:proofErr w:type="gramStart"/>
       <w:r>
         <w:rPr>
           <w:rFonts w:ascii="Courier New" w:eastAsia="Times New Roman" w:hAnsi="Courier New" w:cs="Courier New"/>
@@ -3368,17 +4249,31 @@
         </w:rPr>
         <w:t>msgrcv</w:t>
       </w:r>
-      <w:r>
-        <w:rPr>
-          <w:rFonts w:ascii="Courier New" w:eastAsia="Times New Roman" w:hAnsi="Courier New" w:cs="Courier New"/>
-          <w:b/>
-          <w:bCs/>
-          <w:color w:val="000080"/>
-          <w:sz w:val="20"/>
-          <w:szCs w:val="20"/>
-          <w:lang w:val="en-US" w:eastAsia="ru-RU"/>
-        </w:rPr>
-        <w:t>()</w:t>
+      <w:proofErr w:type="spellEnd"/>
+      <w:r>
+        <w:rPr>
+          <w:rFonts w:ascii="Courier New" w:eastAsia="Times New Roman" w:hAnsi="Courier New" w:cs="Courier New"/>
+          <w:b/>
+          <w:bCs/>
+          <w:color w:val="000080"/>
+          <w:sz w:val="20"/>
+          <w:szCs w:val="20"/>
+          <w:lang w:val="en-US" w:eastAsia="ru-RU"/>
+        </w:rPr>
+        <w:t>(</w:t>
+      </w:r>
+      <w:proofErr w:type="gramEnd"/>
+      <w:r>
+        <w:rPr>
+          <w:rFonts w:ascii="Courier New" w:eastAsia="Times New Roman" w:hAnsi="Courier New" w:cs="Courier New"/>
+          <w:b/>
+          <w:bCs/>
+          <w:color w:val="000080"/>
+          <w:sz w:val="20"/>
+          <w:szCs w:val="20"/>
+          <w:lang w:val="en-US" w:eastAsia="ru-RU"/>
+        </w:rPr>
+        <w:t>)</w:t>
       </w:r>
     </w:p>
     <w:p>
@@ -3426,8 +4321,20 @@
           <w:szCs w:val="20"/>
           <w:lang w:val="en-US" w:eastAsia="ru-RU"/>
         </w:rPr>
-        <w:t xml:space="preserve"> msg_buf</w:t>
-      </w:r>
+        <w:t xml:space="preserve"> </w:t>
+      </w:r>
+      <w:proofErr w:type="spellStart"/>
+      <w:r>
+        <w:rPr>
+          <w:rFonts w:ascii="Courier New" w:eastAsia="Times New Roman" w:hAnsi="Courier New" w:cs="Courier New"/>
+          <w:color w:val="000000"/>
+          <w:sz w:val="20"/>
+          <w:szCs w:val="20"/>
+          <w:lang w:val="en-US" w:eastAsia="ru-RU"/>
+        </w:rPr>
+        <w:t>msg_buf</w:t>
+      </w:r>
+      <w:proofErr w:type="spellEnd"/>
     </w:p>
     <w:p>
       <w:pPr>
@@ -3478,6 +4385,7 @@
         </w:rPr>
         <w:t xml:space="preserve">    </w:t>
       </w:r>
+      <w:proofErr w:type="spellStart"/>
       <w:r>
         <w:rPr>
           <w:rFonts w:ascii="Courier New" w:eastAsia="Times New Roman" w:hAnsi="Courier New" w:cs="Courier New"/>
@@ -3488,16 +4396,29 @@
         </w:rPr>
         <w:t>long</w:t>
       </w:r>
-      <w:r>
-        <w:rPr>
-          <w:rFonts w:ascii="Courier New" w:eastAsia="Times New Roman" w:hAnsi="Courier New" w:cs="Courier New"/>
-          <w:color w:val="000000"/>
-          <w:sz w:val="20"/>
-          <w:szCs w:val="20"/>
-          <w:lang w:eastAsia="ru-RU"/>
-        </w:rPr>
-        <w:t xml:space="preserve"> mytype</w:t>
-      </w:r>
+      <w:proofErr w:type="spellEnd"/>
+      <w:r>
+        <w:rPr>
+          <w:rFonts w:ascii="Courier New" w:eastAsia="Times New Roman" w:hAnsi="Courier New" w:cs="Courier New"/>
+          <w:color w:val="000000"/>
+          <w:sz w:val="20"/>
+          <w:szCs w:val="20"/>
+          <w:lang w:eastAsia="ru-RU"/>
+        </w:rPr>
+        <w:t xml:space="preserve"> </w:t>
+      </w:r>
+      <w:proofErr w:type="spellStart"/>
+      <w:r>
+        <w:rPr>
+          <w:rFonts w:ascii="Courier New" w:eastAsia="Times New Roman" w:hAnsi="Courier New" w:cs="Courier New"/>
+          <w:color w:val="000000"/>
+          <w:sz w:val="20"/>
+          <w:szCs w:val="20"/>
+          <w:lang w:eastAsia="ru-RU"/>
+        </w:rPr>
+        <w:t>mytype</w:t>
+      </w:r>
+      <w:proofErr w:type="spellEnd"/>
       <w:r>
         <w:rPr>
           <w:rFonts w:ascii="Courier New" w:eastAsia="Times New Roman" w:hAnsi="Courier New" w:cs="Courier New"/>
@@ -3554,6 +4475,7 @@
         </w:rPr>
         <w:t xml:space="preserve">    </w:t>
       </w:r>
+      <w:proofErr w:type="spellStart"/>
       <w:r>
         <w:rPr>
           <w:rFonts w:ascii="Courier New" w:eastAsia="Times New Roman" w:hAnsi="Courier New" w:cs="Courier New"/>
@@ -3564,16 +4486,30 @@
         </w:rPr>
         <w:t>char</w:t>
       </w:r>
-      <w:r>
-        <w:rPr>
-          <w:rFonts w:ascii="Courier New" w:eastAsia="Times New Roman" w:hAnsi="Courier New" w:cs="Courier New"/>
-          <w:color w:val="000000"/>
-          <w:sz w:val="20"/>
-          <w:szCs w:val="20"/>
-          <w:lang w:eastAsia="ru-RU"/>
-        </w:rPr>
-        <w:t xml:space="preserve"> mytext</w:t>
-      </w:r>
+      <w:proofErr w:type="spellEnd"/>
+      <w:r>
+        <w:rPr>
+          <w:rFonts w:ascii="Courier New" w:eastAsia="Times New Roman" w:hAnsi="Courier New" w:cs="Courier New"/>
+          <w:color w:val="000000"/>
+          <w:sz w:val="20"/>
+          <w:szCs w:val="20"/>
+          <w:lang w:eastAsia="ru-RU"/>
+        </w:rPr>
+        <w:t xml:space="preserve"> </w:t>
+      </w:r>
+      <w:proofErr w:type="spellStart"/>
+      <w:proofErr w:type="gramStart"/>
+      <w:r>
+        <w:rPr>
+          <w:rFonts w:ascii="Courier New" w:eastAsia="Times New Roman" w:hAnsi="Courier New" w:cs="Courier New"/>
+          <w:color w:val="000000"/>
+          <w:sz w:val="20"/>
+          <w:szCs w:val="20"/>
+          <w:lang w:eastAsia="ru-RU"/>
+        </w:rPr>
+        <w:t>mytext</w:t>
+      </w:r>
+      <w:proofErr w:type="spellEnd"/>
       <w:r>
         <w:rPr>
           <w:rFonts w:ascii="Courier New" w:eastAsia="Times New Roman" w:hAnsi="Courier New" w:cs="Courier New"/>
@@ -3586,6 +4522,7 @@
         </w:rPr>
         <w:t>[</w:t>
       </w:r>
+      <w:proofErr w:type="gramEnd"/>
       <w:r>
         <w:rPr>
           <w:rFonts w:ascii="Courier New" w:eastAsia="Times New Roman" w:hAnsi="Courier New" w:cs="Courier New"/>
@@ -3720,7 +4657,15 @@
     </w:p>
     <w:p>
       <w:r>
-        <w:t>Ядро копирует сообщение из адресного пространства процесса отправителя в область данных ?ядра? для того чтобы процесс отправитель мог завершиться. При этом сообщение остаётся доступным для чтения другими процессами.</w:t>
+        <w:t xml:space="preserve">Ядро копирует сообщение из адресного пространства процесса отправителя в область </w:t>
+      </w:r>
+      <w:proofErr w:type="gramStart"/>
+      <w:r>
+        <w:t>данных ?ядра</w:t>
+      </w:r>
+      <w:proofErr w:type="gramEnd"/>
+      <w:r>
+        <w:t>? для того чтобы процесс отправитель мог завершиться. При этом сообщение остаётся доступным для чтения другими процессами.</w:t>
       </w:r>
     </w:p>
     <w:p>
@@ -3785,25 +4730,13 @@
         <w:t>из меньших или равным значению типа,</w:t>
       </w:r>
       <w:r>
-        <w:t xml:space="preserve"> указанного процессом. </w:t>
-      </w:r>
-      <w:r>
-        <w:t xml:space="preserve">Если </w:t>
-      </w:r>
-      <w:r>
-        <w:t>таких</w:t>
-      </w:r>
-      <w:r>
-        <w:t xml:space="preserve"> сообщений</w:t>
+        <w:t xml:space="preserve"> указанного процессом. Если таких сообщений</w:t>
       </w:r>
       <w:r>
         <w:t xml:space="preserve"> </w:t>
       </w:r>
       <w:r>
-        <w:t>несколько</w:t>
-      </w:r>
-      <w:r>
-        <w:t>, то берётся самое.</w:t>
+        <w:t>несколько, то берётся самое.</w:t>
       </w:r>
     </w:p>
     <w:p>
@@ -3876,7 +4809,29 @@
           <w:szCs w:val="20"/>
           <w:lang w:eastAsia="ru-RU"/>
         </w:rPr>
-        <w:t>//#include ...</w:t>
+        <w:t>//#</w:t>
+      </w:r>
+      <w:proofErr w:type="spellStart"/>
+      <w:r>
+        <w:rPr>
+          <w:rFonts w:ascii="Courier New" w:eastAsia="Times New Roman" w:hAnsi="Courier New" w:cs="Courier New"/>
+          <w:color w:val="008000"/>
+          <w:sz w:val="20"/>
+          <w:szCs w:val="20"/>
+          <w:lang w:eastAsia="ru-RU"/>
+        </w:rPr>
+        <w:t>include</w:t>
+      </w:r>
+      <w:proofErr w:type="spellEnd"/>
+      <w:r>
+        <w:rPr>
+          <w:rFonts w:ascii="Courier New" w:eastAsia="Times New Roman" w:hAnsi="Courier New" w:cs="Courier New"/>
+          <w:color w:val="008000"/>
+          <w:sz w:val="20"/>
+          <w:szCs w:val="20"/>
+          <w:lang w:eastAsia="ru-RU"/>
+        </w:rPr>
+        <w:t xml:space="preserve"> ...</w:t>
       </w:r>
     </w:p>
     <w:p>
@@ -3914,7 +4869,29 @@
           <w:szCs w:val="20"/>
           <w:lang w:eastAsia="ru-RU"/>
         </w:rPr>
-        <w:t>#ifndef MSGMAX</w:t>
+        <w:t>#</w:t>
+      </w:r>
+      <w:proofErr w:type="spellStart"/>
+      <w:r>
+        <w:rPr>
+          <w:rFonts w:ascii="Courier New" w:eastAsia="Times New Roman" w:hAnsi="Courier New" w:cs="Courier New"/>
+          <w:color w:val="804000"/>
+          <w:sz w:val="20"/>
+          <w:szCs w:val="20"/>
+          <w:lang w:eastAsia="ru-RU"/>
+        </w:rPr>
+        <w:t>ifndef</w:t>
+      </w:r>
+      <w:proofErr w:type="spellEnd"/>
+      <w:r>
+        <w:rPr>
+          <w:rFonts w:ascii="Courier New" w:eastAsia="Times New Roman" w:hAnsi="Courier New" w:cs="Courier New"/>
+          <w:color w:val="804000"/>
+          <w:sz w:val="20"/>
+          <w:szCs w:val="20"/>
+          <w:lang w:eastAsia="ru-RU"/>
+        </w:rPr>
+        <w:t xml:space="preserve"> MSGMAX</w:t>
       </w:r>
     </w:p>
     <w:p>
@@ -3938,7 +4915,29 @@
           <w:szCs w:val="20"/>
           <w:lang w:eastAsia="ru-RU"/>
         </w:rPr>
-        <w:t>#define MSGMAX 1024</w:t>
+        <w:t>#</w:t>
+      </w:r>
+      <w:proofErr w:type="spellStart"/>
+      <w:r>
+        <w:rPr>
+          <w:rFonts w:ascii="Courier New" w:eastAsia="Times New Roman" w:hAnsi="Courier New" w:cs="Courier New"/>
+          <w:color w:val="804000"/>
+          <w:sz w:val="20"/>
+          <w:szCs w:val="20"/>
+          <w:lang w:eastAsia="ru-RU"/>
+        </w:rPr>
+        <w:t>define</w:t>
+      </w:r>
+      <w:proofErr w:type="spellEnd"/>
+      <w:r>
+        <w:rPr>
+          <w:rFonts w:ascii="Courier New" w:eastAsia="Times New Roman" w:hAnsi="Courier New" w:cs="Courier New"/>
+          <w:color w:val="804000"/>
+          <w:sz w:val="20"/>
+          <w:szCs w:val="20"/>
+          <w:lang w:eastAsia="ru-RU"/>
+        </w:rPr>
+        <w:t xml:space="preserve"> MSGMAX 1024</w:t>
       </w:r>
     </w:p>
     <w:p>
@@ -3962,8 +4961,20 @@
           <w:szCs w:val="20"/>
           <w:lang w:eastAsia="ru-RU"/>
         </w:rPr>
-        <w:t>#endif</w:t>
-      </w:r>
+        <w:t>#</w:t>
+      </w:r>
+      <w:proofErr w:type="spellStart"/>
+      <w:r>
+        <w:rPr>
+          <w:rFonts w:ascii="Courier New" w:eastAsia="Times New Roman" w:hAnsi="Courier New" w:cs="Courier New"/>
+          <w:color w:val="804000"/>
+          <w:sz w:val="20"/>
+          <w:szCs w:val="20"/>
+          <w:lang w:eastAsia="ru-RU"/>
+        </w:rPr>
+        <w:t>endif</w:t>
+      </w:r>
+      <w:proofErr w:type="spellEnd"/>
     </w:p>
     <w:p>
       <w:pPr>
@@ -3989,7 +5000,7 @@
           <w:color w:val="000000"/>
           <w:sz w:val="20"/>
           <w:szCs w:val="20"/>
-          <w:lang w:eastAsia="ru-RU"/>
+          <w:lang w:val="en-US" w:eastAsia="ru-RU"/>
         </w:rPr>
       </w:pPr>
       <w:r>
@@ -3998,7 +5009,7 @@
           <w:color w:val="8000FF"/>
           <w:sz w:val="20"/>
           <w:szCs w:val="20"/>
-          <w:lang w:eastAsia="ru-RU"/>
+          <w:lang w:val="en-US" w:eastAsia="ru-RU"/>
         </w:rPr>
         <w:t>struct</w:t>
       </w:r>
@@ -4008,10 +5019,22 @@
           <w:color w:val="000000"/>
           <w:sz w:val="20"/>
           <w:szCs w:val="20"/>
-          <w:lang w:eastAsia="ru-RU"/>
-        </w:rPr>
-        <w:t xml:space="preserve"> mbuf</w:t>
-      </w:r>
+          <w:lang w:val="en-US" w:eastAsia="ru-RU"/>
+        </w:rPr>
+        <w:t xml:space="preserve"> </w:t>
+      </w:r>
+      <w:proofErr w:type="spellStart"/>
+      <w:r>
+        <w:rPr>
+          <w:rFonts w:ascii="Courier New" w:eastAsia="Times New Roman" w:hAnsi="Courier New" w:cs="Courier New"/>
+          <w:color w:val="000000"/>
+          <w:sz w:val="20"/>
+          <w:szCs w:val="20"/>
+          <w:lang w:val="en-US" w:eastAsia="ru-RU"/>
+        </w:rPr>
+        <w:t>mbuf</w:t>
+      </w:r>
+      <w:proofErr w:type="spellEnd"/>
     </w:p>
     <w:p>
       <w:pPr>
@@ -4023,18 +5046,18 @@
           <w:color w:val="000000"/>
           <w:sz w:val="20"/>
           <w:szCs w:val="20"/>
-          <w:lang w:eastAsia="ru-RU"/>
-        </w:rPr>
-      </w:pPr>
-      <w:r>
-        <w:rPr>
-          <w:rFonts w:ascii="Courier New" w:eastAsia="Times New Roman" w:hAnsi="Courier New" w:cs="Courier New"/>
-          <w:b/>
-          <w:bCs/>
-          <w:color w:val="000080"/>
-          <w:sz w:val="20"/>
-          <w:szCs w:val="20"/>
-          <w:lang w:eastAsia="ru-RU"/>
+          <w:lang w:val="en-US" w:eastAsia="ru-RU"/>
+        </w:rPr>
+      </w:pPr>
+      <w:r>
+        <w:rPr>
+          <w:rFonts w:ascii="Courier New" w:eastAsia="Times New Roman" w:hAnsi="Courier New" w:cs="Courier New"/>
+          <w:b/>
+          <w:bCs/>
+          <w:color w:val="000080"/>
+          <w:sz w:val="20"/>
+          <w:szCs w:val="20"/>
+          <w:lang w:val="en-US" w:eastAsia="ru-RU"/>
         </w:rPr>
         <w:t>{</w:t>
       </w:r>
@@ -4049,16 +5072,16 @@
           <w:color w:val="000000"/>
           <w:sz w:val="20"/>
           <w:szCs w:val="20"/>
-          <w:lang w:eastAsia="ru-RU"/>
-        </w:rPr>
-      </w:pPr>
-      <w:r>
-        <w:rPr>
-          <w:rFonts w:ascii="Courier New" w:eastAsia="Times New Roman" w:hAnsi="Courier New" w:cs="Courier New"/>
-          <w:color w:val="000000"/>
-          <w:sz w:val="20"/>
-          <w:szCs w:val="20"/>
-          <w:lang w:eastAsia="ru-RU"/>
+          <w:lang w:val="en-US" w:eastAsia="ru-RU"/>
+        </w:rPr>
+      </w:pPr>
+      <w:r>
+        <w:rPr>
+          <w:rFonts w:ascii="Courier New" w:eastAsia="Times New Roman" w:hAnsi="Courier New" w:cs="Courier New"/>
+          <w:color w:val="000000"/>
+          <w:sz w:val="20"/>
+          <w:szCs w:val="20"/>
+          <w:lang w:val="en-US" w:eastAsia="ru-RU"/>
         </w:rPr>
         <w:t xml:space="preserve">    </w:t>
       </w:r>
@@ -4068,7 +5091,7 @@
           <w:color w:val="8000FF"/>
           <w:sz w:val="20"/>
           <w:szCs w:val="20"/>
-          <w:lang w:eastAsia="ru-RU"/>
+          <w:lang w:val="en-US" w:eastAsia="ru-RU"/>
         </w:rPr>
         <w:t>long</w:t>
       </w:r>
@@ -4078,19 +5101,31 @@
           <w:color w:val="000000"/>
           <w:sz w:val="20"/>
           <w:szCs w:val="20"/>
-          <w:lang w:eastAsia="ru-RU"/>
-        </w:rPr>
-        <w:t xml:space="preserve"> mtype</w:t>
-      </w:r>
-      <w:r>
-        <w:rPr>
-          <w:rFonts w:ascii="Courier New" w:eastAsia="Times New Roman" w:hAnsi="Courier New" w:cs="Courier New"/>
-          <w:b/>
-          <w:bCs/>
-          <w:color w:val="000080"/>
-          <w:sz w:val="20"/>
-          <w:szCs w:val="20"/>
-          <w:lang w:eastAsia="ru-RU"/>
+          <w:lang w:val="en-US" w:eastAsia="ru-RU"/>
+        </w:rPr>
+        <w:t xml:space="preserve"> </w:t>
+      </w:r>
+      <w:proofErr w:type="spellStart"/>
+      <w:r>
+        <w:rPr>
+          <w:rFonts w:ascii="Courier New" w:eastAsia="Times New Roman" w:hAnsi="Courier New" w:cs="Courier New"/>
+          <w:color w:val="000000"/>
+          <w:sz w:val="20"/>
+          <w:szCs w:val="20"/>
+          <w:lang w:val="en-US" w:eastAsia="ru-RU"/>
+        </w:rPr>
+        <w:t>mtype</w:t>
+      </w:r>
+      <w:proofErr w:type="spellEnd"/>
+      <w:r>
+        <w:rPr>
+          <w:rFonts w:ascii="Courier New" w:eastAsia="Times New Roman" w:hAnsi="Courier New" w:cs="Courier New"/>
+          <w:b/>
+          <w:bCs/>
+          <w:color w:val="000080"/>
+          <w:sz w:val="20"/>
+          <w:szCs w:val="20"/>
+          <w:lang w:val="en-US" w:eastAsia="ru-RU"/>
         </w:rPr>
         <w:t>;</w:t>
       </w:r>
@@ -4105,16 +5140,16 @@
           <w:color w:val="000000"/>
           <w:sz w:val="20"/>
           <w:szCs w:val="20"/>
-          <w:lang w:eastAsia="ru-RU"/>
-        </w:rPr>
-      </w:pPr>
-      <w:r>
-        <w:rPr>
-          <w:rFonts w:ascii="Courier New" w:eastAsia="Times New Roman" w:hAnsi="Courier New" w:cs="Courier New"/>
-          <w:color w:val="000000"/>
-          <w:sz w:val="20"/>
-          <w:szCs w:val="20"/>
-          <w:lang w:eastAsia="ru-RU"/>
+          <w:lang w:val="en-US" w:eastAsia="ru-RU"/>
+        </w:rPr>
+      </w:pPr>
+      <w:r>
+        <w:rPr>
+          <w:rFonts w:ascii="Courier New" w:eastAsia="Times New Roman" w:hAnsi="Courier New" w:cs="Courier New"/>
+          <w:color w:val="000000"/>
+          <w:sz w:val="20"/>
+          <w:szCs w:val="20"/>
+          <w:lang w:val="en-US" w:eastAsia="ru-RU"/>
         </w:rPr>
         <w:t xml:space="preserve">    </w:t>
       </w:r>
@@ -4124,7 +5159,7 @@
           <w:color w:val="8000FF"/>
           <w:sz w:val="20"/>
           <w:szCs w:val="20"/>
-          <w:lang w:eastAsia="ru-RU"/>
+          <w:lang w:val="en-US" w:eastAsia="ru-RU"/>
         </w:rPr>
         <w:t>char</w:t>
       </w:r>
@@ -4134,29 +5169,43 @@
           <w:color w:val="000000"/>
           <w:sz w:val="20"/>
           <w:szCs w:val="20"/>
-          <w:lang w:eastAsia="ru-RU"/>
-        </w:rPr>
-        <w:t xml:space="preserve"> mtext</w:t>
-      </w:r>
-      <w:r>
-        <w:rPr>
-          <w:rFonts w:ascii="Courier New" w:eastAsia="Times New Roman" w:hAnsi="Courier New" w:cs="Courier New"/>
-          <w:b/>
-          <w:bCs/>
-          <w:color w:val="000080"/>
-          <w:sz w:val="20"/>
-          <w:szCs w:val="20"/>
-          <w:lang w:eastAsia="ru-RU"/>
+          <w:lang w:val="en-US" w:eastAsia="ru-RU"/>
+        </w:rPr>
+        <w:t xml:space="preserve"> </w:t>
+      </w:r>
+      <w:proofErr w:type="spellStart"/>
+      <w:proofErr w:type="gramStart"/>
+      <w:r>
+        <w:rPr>
+          <w:rFonts w:ascii="Courier New" w:eastAsia="Times New Roman" w:hAnsi="Courier New" w:cs="Courier New"/>
+          <w:color w:val="000000"/>
+          <w:sz w:val="20"/>
+          <w:szCs w:val="20"/>
+          <w:lang w:val="en-US" w:eastAsia="ru-RU"/>
+        </w:rPr>
+        <w:t>mtext</w:t>
+      </w:r>
+      <w:proofErr w:type="spellEnd"/>
+      <w:r>
+        <w:rPr>
+          <w:rFonts w:ascii="Courier New" w:eastAsia="Times New Roman" w:hAnsi="Courier New" w:cs="Courier New"/>
+          <w:b/>
+          <w:bCs/>
+          <w:color w:val="000080"/>
+          <w:sz w:val="20"/>
+          <w:szCs w:val="20"/>
+          <w:lang w:val="en-US" w:eastAsia="ru-RU"/>
         </w:rPr>
         <w:t>[</w:t>
       </w:r>
-      <w:r>
-        <w:rPr>
-          <w:rFonts w:ascii="Courier New" w:eastAsia="Times New Roman" w:hAnsi="Courier New" w:cs="Courier New"/>
-          <w:color w:val="000000"/>
-          <w:sz w:val="20"/>
-          <w:szCs w:val="20"/>
-          <w:lang w:eastAsia="ru-RU"/>
+      <w:proofErr w:type="gramEnd"/>
+      <w:r>
+        <w:rPr>
+          <w:rFonts w:ascii="Courier New" w:eastAsia="Times New Roman" w:hAnsi="Courier New" w:cs="Courier New"/>
+          <w:color w:val="000000"/>
+          <w:sz w:val="20"/>
+          <w:szCs w:val="20"/>
+          <w:lang w:val="en-US" w:eastAsia="ru-RU"/>
         </w:rPr>
         <w:t>MSGMAX</w:t>
       </w:r>
@@ -4168,7 +5217,7 @@
           <w:color w:val="000080"/>
           <w:sz w:val="20"/>
           <w:szCs w:val="20"/>
-          <w:lang w:eastAsia="ru-RU"/>
+          <w:lang w:val="en-US" w:eastAsia="ru-RU"/>
         </w:rPr>
         <w:t>];</w:t>
       </w:r>
@@ -4183,40 +5232,44 @@
           <w:color w:val="000000"/>
           <w:sz w:val="20"/>
           <w:szCs w:val="20"/>
-          <w:lang w:eastAsia="ru-RU"/>
-        </w:rPr>
-      </w:pPr>
-      <w:r>
-        <w:rPr>
-          <w:rFonts w:ascii="Courier New" w:eastAsia="Times New Roman" w:hAnsi="Courier New" w:cs="Courier New"/>
-          <w:b/>
-          <w:bCs/>
-          <w:color w:val="000080"/>
-          <w:sz w:val="20"/>
-          <w:szCs w:val="20"/>
-          <w:lang w:eastAsia="ru-RU"/>
+          <w:lang w:val="en-US" w:eastAsia="ru-RU"/>
+        </w:rPr>
+      </w:pPr>
+      <w:proofErr w:type="gramStart"/>
+      <w:r>
+        <w:rPr>
+          <w:rFonts w:ascii="Courier New" w:eastAsia="Times New Roman" w:hAnsi="Courier New" w:cs="Courier New"/>
+          <w:b/>
+          <w:bCs/>
+          <w:color w:val="000080"/>
+          <w:sz w:val="20"/>
+          <w:szCs w:val="20"/>
+          <w:lang w:val="en-US" w:eastAsia="ru-RU"/>
         </w:rPr>
         <w:t>}</w:t>
       </w:r>
-      <w:r>
-        <w:rPr>
-          <w:rFonts w:ascii="Courier New" w:eastAsia="Times New Roman" w:hAnsi="Courier New" w:cs="Courier New"/>
-          <w:color w:val="000000"/>
-          <w:sz w:val="20"/>
-          <w:szCs w:val="20"/>
-          <w:lang w:eastAsia="ru-RU"/>
+      <w:proofErr w:type="spellStart"/>
+      <w:r>
+        <w:rPr>
+          <w:rFonts w:ascii="Courier New" w:eastAsia="Times New Roman" w:hAnsi="Courier New" w:cs="Courier New"/>
+          <w:color w:val="000000"/>
+          <w:sz w:val="20"/>
+          <w:szCs w:val="20"/>
+          <w:lang w:val="en-US" w:eastAsia="ru-RU"/>
         </w:rPr>
         <w:t>mobj</w:t>
       </w:r>
-      <w:r>
-        <w:rPr>
-          <w:rFonts w:ascii="Courier New" w:eastAsia="Times New Roman" w:hAnsi="Courier New" w:cs="Courier New"/>
-          <w:b/>
-          <w:bCs/>
-          <w:color w:val="000080"/>
-          <w:sz w:val="20"/>
-          <w:szCs w:val="20"/>
-          <w:lang w:eastAsia="ru-RU"/>
+      <w:proofErr w:type="spellEnd"/>
+      <w:proofErr w:type="gramEnd"/>
+      <w:r>
+        <w:rPr>
+          <w:rFonts w:ascii="Courier New" w:eastAsia="Times New Roman" w:hAnsi="Courier New" w:cs="Courier New"/>
+          <w:b/>
+          <w:bCs/>
+          <w:color w:val="000080"/>
+          <w:sz w:val="20"/>
+          <w:szCs w:val="20"/>
+          <w:lang w:val="en-US" w:eastAsia="ru-RU"/>
         </w:rPr>
         <w:t>={</w:t>
       </w:r>
@@ -4226,7 +5279,7 @@
           <w:color w:val="FF8000"/>
           <w:sz w:val="20"/>
           <w:szCs w:val="20"/>
-          <w:lang w:eastAsia="ru-RU"/>
+          <w:lang w:val="en-US" w:eastAsia="ru-RU"/>
         </w:rPr>
         <w:t>15</w:t>
       </w:r>
@@ -4238,7 +5291,7 @@
           <w:color w:val="000080"/>
           <w:sz w:val="20"/>
           <w:szCs w:val="20"/>
-          <w:lang w:eastAsia="ru-RU"/>
+          <w:lang w:val="en-US" w:eastAsia="ru-RU"/>
         </w:rPr>
         <w:t>,</w:t>
       </w:r>
@@ -4248,7 +5301,7 @@
           <w:color w:val="000000"/>
           <w:sz w:val="20"/>
           <w:szCs w:val="20"/>
-          <w:lang w:eastAsia="ru-RU"/>
+          <w:lang w:val="en-US" w:eastAsia="ru-RU"/>
         </w:rPr>
         <w:t xml:space="preserve"> </w:t>
       </w:r>
@@ -4258,7 +5311,7 @@
           <w:color w:val="808080"/>
           <w:sz w:val="20"/>
           <w:szCs w:val="20"/>
-          <w:lang w:eastAsia="ru-RU"/>
+          <w:lang w:val="en-US" w:eastAsia="ru-RU"/>
         </w:rPr>
         <w:t>"Hello"</w:t>
       </w:r>
@@ -4270,7 +5323,7 @@
           <w:color w:val="000080"/>
           <w:sz w:val="20"/>
           <w:szCs w:val="20"/>
-          <w:lang w:eastAsia="ru-RU"/>
+          <w:lang w:val="en-US" w:eastAsia="ru-RU"/>
         </w:rPr>
         <w:t>};</w:t>
       </w:r>
@@ -4285,7 +5338,7 @@
           <w:color w:val="000000"/>
           <w:sz w:val="20"/>
           <w:szCs w:val="20"/>
-          <w:lang w:eastAsia="ru-RU"/>
+          <w:lang w:val="en-US" w:eastAsia="ru-RU"/>
         </w:rPr>
       </w:pPr>
     </w:p>
@@ -4299,7 +5352,7 @@
           <w:color w:val="000000"/>
           <w:sz w:val="20"/>
           <w:szCs w:val="20"/>
-          <w:lang w:eastAsia="ru-RU"/>
+          <w:lang w:val="en-US" w:eastAsia="ru-RU"/>
         </w:rPr>
       </w:pPr>
       <w:r>
@@ -4308,7 +5361,7 @@
           <w:color w:val="8000FF"/>
           <w:sz w:val="20"/>
           <w:szCs w:val="20"/>
-          <w:lang w:eastAsia="ru-RU"/>
+          <w:lang w:val="en-US" w:eastAsia="ru-RU"/>
         </w:rPr>
         <w:t>int</w:t>
       </w:r>
@@ -4318,7 +5371,7 @@
           <w:color w:val="000000"/>
           <w:sz w:val="20"/>
           <w:szCs w:val="20"/>
-          <w:lang w:eastAsia="ru-RU"/>
+          <w:lang w:val="en-US" w:eastAsia="ru-RU"/>
         </w:rPr>
         <w:t xml:space="preserve"> main </w:t>
       </w:r>
@@ -4330,7 +5383,7 @@
           <w:color w:val="000080"/>
           <w:sz w:val="20"/>
           <w:szCs w:val="20"/>
-          <w:lang w:eastAsia="ru-RU"/>
+          <w:lang w:val="en-US" w:eastAsia="ru-RU"/>
         </w:rPr>
         <w:t>()</w:t>
       </w:r>
@@ -4345,18 +5398,18 @@
           <w:color w:val="000000"/>
           <w:sz w:val="20"/>
           <w:szCs w:val="20"/>
-          <w:lang w:eastAsia="ru-RU"/>
-        </w:rPr>
-      </w:pPr>
-      <w:r>
-        <w:rPr>
-          <w:rFonts w:ascii="Courier New" w:eastAsia="Times New Roman" w:hAnsi="Courier New" w:cs="Courier New"/>
-          <w:b/>
-          <w:bCs/>
-          <w:color w:val="000080"/>
-          <w:sz w:val="20"/>
-          <w:szCs w:val="20"/>
-          <w:lang w:eastAsia="ru-RU"/>
+          <w:lang w:val="en-US" w:eastAsia="ru-RU"/>
+        </w:rPr>
+      </w:pPr>
+      <w:r>
+        <w:rPr>
+          <w:rFonts w:ascii="Courier New" w:eastAsia="Times New Roman" w:hAnsi="Courier New" w:cs="Courier New"/>
+          <w:b/>
+          <w:bCs/>
+          <w:color w:val="000080"/>
+          <w:sz w:val="20"/>
+          <w:szCs w:val="20"/>
+          <w:lang w:val="en-US" w:eastAsia="ru-RU"/>
         </w:rPr>
         <w:t>{</w:t>
       </w:r>
@@ -4371,16 +5424,16 @@
           <w:color w:val="000000"/>
           <w:sz w:val="20"/>
           <w:szCs w:val="20"/>
-          <w:lang w:eastAsia="ru-RU"/>
-        </w:rPr>
-      </w:pPr>
-      <w:r>
-        <w:rPr>
-          <w:rFonts w:ascii="Courier New" w:eastAsia="Times New Roman" w:hAnsi="Courier New" w:cs="Courier New"/>
-          <w:color w:val="000000"/>
-          <w:sz w:val="20"/>
-          <w:szCs w:val="20"/>
-          <w:lang w:eastAsia="ru-RU"/>
+          <w:lang w:val="en-US" w:eastAsia="ru-RU"/>
+        </w:rPr>
+      </w:pPr>
+      <w:r>
+        <w:rPr>
+          <w:rFonts w:ascii="Courier New" w:eastAsia="Times New Roman" w:hAnsi="Courier New" w:cs="Courier New"/>
+          <w:color w:val="000000"/>
+          <w:sz w:val="20"/>
+          <w:szCs w:val="20"/>
+          <w:lang w:val="en-US" w:eastAsia="ru-RU"/>
         </w:rPr>
         <w:t xml:space="preserve">    </w:t>
       </w:r>
@@ -4390,7 +5443,7 @@
           <w:color w:val="8000FF"/>
           <w:sz w:val="20"/>
           <w:szCs w:val="20"/>
-          <w:lang w:eastAsia="ru-RU"/>
+          <w:lang w:val="en-US" w:eastAsia="ru-RU"/>
         </w:rPr>
         <w:t>int</w:t>
       </w:r>
@@ -4400,19 +5453,41 @@
           <w:color w:val="000000"/>
           <w:sz w:val="20"/>
           <w:szCs w:val="20"/>
-          <w:lang w:eastAsia="ru-RU"/>
-        </w:rPr>
-        <w:t xml:space="preserve"> fd </w:t>
-      </w:r>
-      <w:r>
-        <w:rPr>
-          <w:rFonts w:ascii="Courier New" w:eastAsia="Times New Roman" w:hAnsi="Courier New" w:cs="Courier New"/>
-          <w:b/>
-          <w:bCs/>
-          <w:color w:val="000080"/>
-          <w:sz w:val="20"/>
-          <w:szCs w:val="20"/>
-          <w:lang w:eastAsia="ru-RU"/>
+          <w:lang w:val="en-US" w:eastAsia="ru-RU"/>
+        </w:rPr>
+        <w:t xml:space="preserve"> </w:t>
+      </w:r>
+      <w:proofErr w:type="spellStart"/>
+      <w:r>
+        <w:rPr>
+          <w:rFonts w:ascii="Courier New" w:eastAsia="Times New Roman" w:hAnsi="Courier New" w:cs="Courier New"/>
+          <w:color w:val="000000"/>
+          <w:sz w:val="20"/>
+          <w:szCs w:val="20"/>
+          <w:lang w:val="en-US" w:eastAsia="ru-RU"/>
+        </w:rPr>
+        <w:t>fd</w:t>
+      </w:r>
+      <w:proofErr w:type="spellEnd"/>
+      <w:r>
+        <w:rPr>
+          <w:rFonts w:ascii="Courier New" w:eastAsia="Times New Roman" w:hAnsi="Courier New" w:cs="Courier New"/>
+          <w:color w:val="000000"/>
+          <w:sz w:val="20"/>
+          <w:szCs w:val="20"/>
+          <w:lang w:val="en-US" w:eastAsia="ru-RU"/>
+        </w:rPr>
+        <w:t xml:space="preserve"> </w:t>
+      </w:r>
+      <w:r>
+        <w:rPr>
+          <w:rFonts w:ascii="Courier New" w:eastAsia="Times New Roman" w:hAnsi="Courier New" w:cs="Courier New"/>
+          <w:b/>
+          <w:bCs/>
+          <w:color w:val="000080"/>
+          <w:sz w:val="20"/>
+          <w:szCs w:val="20"/>
+          <w:lang w:val="en-US" w:eastAsia="ru-RU"/>
         </w:rPr>
         <w:t>=</w:t>
       </w:r>
@@ -4422,29 +5497,43 @@
           <w:color w:val="000000"/>
           <w:sz w:val="20"/>
           <w:szCs w:val="20"/>
-          <w:lang w:eastAsia="ru-RU"/>
-        </w:rPr>
-        <w:t xml:space="preserve"> msgget</w:t>
-      </w:r>
-      <w:r>
-        <w:rPr>
-          <w:rFonts w:ascii="Courier New" w:eastAsia="Times New Roman" w:hAnsi="Courier New" w:cs="Courier New"/>
-          <w:b/>
-          <w:bCs/>
-          <w:color w:val="000080"/>
-          <w:sz w:val="20"/>
-          <w:szCs w:val="20"/>
-          <w:lang w:eastAsia="ru-RU"/>
+          <w:lang w:val="en-US" w:eastAsia="ru-RU"/>
+        </w:rPr>
+        <w:t xml:space="preserve"> </w:t>
+      </w:r>
+      <w:proofErr w:type="spellStart"/>
+      <w:proofErr w:type="gramStart"/>
+      <w:r>
+        <w:rPr>
+          <w:rFonts w:ascii="Courier New" w:eastAsia="Times New Roman" w:hAnsi="Courier New" w:cs="Courier New"/>
+          <w:color w:val="000000"/>
+          <w:sz w:val="20"/>
+          <w:szCs w:val="20"/>
+          <w:lang w:val="en-US" w:eastAsia="ru-RU"/>
+        </w:rPr>
+        <w:t>msgget</w:t>
+      </w:r>
+      <w:proofErr w:type="spellEnd"/>
+      <w:r>
+        <w:rPr>
+          <w:rFonts w:ascii="Courier New" w:eastAsia="Times New Roman" w:hAnsi="Courier New" w:cs="Courier New"/>
+          <w:b/>
+          <w:bCs/>
+          <w:color w:val="000080"/>
+          <w:sz w:val="20"/>
+          <w:szCs w:val="20"/>
+          <w:lang w:val="en-US" w:eastAsia="ru-RU"/>
         </w:rPr>
         <w:t>(</w:t>
       </w:r>
+      <w:proofErr w:type="gramEnd"/>
       <w:r>
         <w:rPr>
           <w:rFonts w:ascii="Courier New" w:eastAsia="Times New Roman" w:hAnsi="Courier New" w:cs="Courier New"/>
           <w:color w:val="FF8000"/>
           <w:sz w:val="20"/>
           <w:szCs w:val="20"/>
-          <w:lang w:eastAsia="ru-RU"/>
+          <w:lang w:val="en-US" w:eastAsia="ru-RU"/>
         </w:rPr>
         <w:t>100</w:t>
       </w:r>
@@ -4456,7 +5545,7 @@
           <w:color w:val="000080"/>
           <w:sz w:val="20"/>
           <w:szCs w:val="20"/>
-          <w:lang w:eastAsia="ru-RU"/>
+          <w:lang w:val="en-US" w:eastAsia="ru-RU"/>
         </w:rPr>
         <w:t>,</w:t>
       </w:r>
@@ -4466,7 +5555,7 @@
           <w:color w:val="000000"/>
           <w:sz w:val="20"/>
           <w:szCs w:val="20"/>
-          <w:lang w:eastAsia="ru-RU"/>
+          <w:lang w:val="en-US" w:eastAsia="ru-RU"/>
         </w:rPr>
         <w:t xml:space="preserve"> IPC_CREATE</w:t>
       </w:r>
@@ -4478,7 +5567,7 @@
           <w:color w:val="000080"/>
           <w:sz w:val="20"/>
           <w:szCs w:val="20"/>
-          <w:lang w:eastAsia="ru-RU"/>
+          <w:lang w:val="en-US" w:eastAsia="ru-RU"/>
         </w:rPr>
         <w:t>|</w:t>
       </w:r>
@@ -4488,7 +5577,7 @@
           <w:color w:val="000000"/>
           <w:sz w:val="20"/>
           <w:szCs w:val="20"/>
-          <w:lang w:eastAsia="ru-RU"/>
+          <w:lang w:val="en-US" w:eastAsia="ru-RU"/>
         </w:rPr>
         <w:t>IPC_EXCL</w:t>
       </w:r>
@@ -4500,7 +5589,7 @@
           <w:color w:val="000080"/>
           <w:sz w:val="20"/>
           <w:szCs w:val="20"/>
-          <w:lang w:eastAsia="ru-RU"/>
+          <w:lang w:val="en-US" w:eastAsia="ru-RU"/>
         </w:rPr>
         <w:t>|</w:t>
       </w:r>
@@ -4510,7 +5599,7 @@
           <w:color w:val="FF8000"/>
           <w:sz w:val="20"/>
           <w:szCs w:val="20"/>
-          <w:lang w:eastAsia="ru-RU"/>
+          <w:lang w:val="en-US" w:eastAsia="ru-RU"/>
         </w:rPr>
         <w:t>0642</w:t>
       </w:r>
@@ -4522,7 +5611,7 @@
           <w:color w:val="000080"/>
           <w:sz w:val="20"/>
           <w:szCs w:val="20"/>
-          <w:lang w:eastAsia="ru-RU"/>
+          <w:lang w:val="en-US" w:eastAsia="ru-RU"/>
         </w:rPr>
         <w:t>);</w:t>
       </w:r>
@@ -4537,16 +5626,16 @@
           <w:color w:val="000000"/>
           <w:sz w:val="20"/>
           <w:szCs w:val="20"/>
-          <w:lang w:eastAsia="ru-RU"/>
-        </w:rPr>
-      </w:pPr>
-      <w:r>
-        <w:rPr>
-          <w:rFonts w:ascii="Courier New" w:eastAsia="Times New Roman" w:hAnsi="Courier New" w:cs="Courier New"/>
-          <w:color w:val="000000"/>
-          <w:sz w:val="20"/>
-          <w:szCs w:val="20"/>
-          <w:lang w:eastAsia="ru-RU"/>
+          <w:lang w:val="en-US" w:eastAsia="ru-RU"/>
+        </w:rPr>
+      </w:pPr>
+      <w:r>
+        <w:rPr>
+          <w:rFonts w:ascii="Courier New" w:eastAsia="Times New Roman" w:hAnsi="Courier New" w:cs="Courier New"/>
+          <w:color w:val="000000"/>
+          <w:sz w:val="20"/>
+          <w:szCs w:val="20"/>
+          <w:lang w:val="en-US" w:eastAsia="ru-RU"/>
         </w:rPr>
         <w:t xml:space="preserve">    </w:t>
       </w:r>
@@ -4558,7 +5647,7 @@
           <w:color w:val="0000FF"/>
           <w:sz w:val="20"/>
           <w:szCs w:val="20"/>
-          <w:lang w:eastAsia="ru-RU"/>
+          <w:lang w:val="en-US" w:eastAsia="ru-RU"/>
         </w:rPr>
         <w:t>if</w:t>
       </w:r>
@@ -4568,7 +5657,7 @@
           <w:color w:val="000000"/>
           <w:sz w:val="20"/>
           <w:szCs w:val="20"/>
-          <w:lang w:eastAsia="ru-RU"/>
+          <w:lang w:val="en-US" w:eastAsia="ru-RU"/>
         </w:rPr>
         <w:t xml:space="preserve"> </w:t>
       </w:r>
@@ -4580,29 +5669,41 @@
           <w:color w:val="000080"/>
           <w:sz w:val="20"/>
           <w:szCs w:val="20"/>
-          <w:lang w:eastAsia="ru-RU"/>
+          <w:lang w:val="en-US" w:eastAsia="ru-RU"/>
         </w:rPr>
         <w:t>(</w:t>
       </w:r>
-      <w:r>
-        <w:rPr>
-          <w:rFonts w:ascii="Courier New" w:eastAsia="Times New Roman" w:hAnsi="Courier New" w:cs="Courier New"/>
-          <w:color w:val="000000"/>
-          <w:sz w:val="20"/>
-          <w:szCs w:val="20"/>
-          <w:lang w:eastAsia="ru-RU"/>
-        </w:rPr>
-        <w:t xml:space="preserve">fd </w:t>
-      </w:r>
-      <w:r>
-        <w:rPr>
-          <w:rFonts w:ascii="Courier New" w:eastAsia="Times New Roman" w:hAnsi="Courier New" w:cs="Courier New"/>
-          <w:b/>
-          <w:bCs/>
-          <w:color w:val="000080"/>
-          <w:sz w:val="20"/>
-          <w:szCs w:val="20"/>
-          <w:lang w:eastAsia="ru-RU"/>
+      <w:proofErr w:type="spellStart"/>
+      <w:r>
+        <w:rPr>
+          <w:rFonts w:ascii="Courier New" w:eastAsia="Times New Roman" w:hAnsi="Courier New" w:cs="Courier New"/>
+          <w:color w:val="000000"/>
+          <w:sz w:val="20"/>
+          <w:szCs w:val="20"/>
+          <w:lang w:val="en-US" w:eastAsia="ru-RU"/>
+        </w:rPr>
+        <w:t>fd</w:t>
+      </w:r>
+      <w:proofErr w:type="spellEnd"/>
+      <w:r>
+        <w:rPr>
+          <w:rFonts w:ascii="Courier New" w:eastAsia="Times New Roman" w:hAnsi="Courier New" w:cs="Courier New"/>
+          <w:color w:val="000000"/>
+          <w:sz w:val="20"/>
+          <w:szCs w:val="20"/>
+          <w:lang w:val="en-US" w:eastAsia="ru-RU"/>
+        </w:rPr>
+        <w:t xml:space="preserve"> </w:t>
+      </w:r>
+      <w:r>
+        <w:rPr>
+          <w:rFonts w:ascii="Courier New" w:eastAsia="Times New Roman" w:hAnsi="Courier New" w:cs="Courier New"/>
+          <w:b/>
+          <w:bCs/>
+          <w:color w:val="000080"/>
+          <w:sz w:val="20"/>
+          <w:szCs w:val="20"/>
+          <w:lang w:val="en-US" w:eastAsia="ru-RU"/>
         </w:rPr>
         <w:t>==</w:t>
       </w:r>
@@ -4612,7 +5713,7 @@
           <w:color w:val="000000"/>
           <w:sz w:val="20"/>
           <w:szCs w:val="20"/>
-          <w:lang w:eastAsia="ru-RU"/>
+          <w:lang w:val="en-US" w:eastAsia="ru-RU"/>
         </w:rPr>
         <w:t xml:space="preserve"> </w:t>
       </w:r>
@@ -4624,7 +5725,7 @@
           <w:color w:val="000080"/>
           <w:sz w:val="20"/>
           <w:szCs w:val="20"/>
-          <w:lang w:eastAsia="ru-RU"/>
+          <w:lang w:val="en-US" w:eastAsia="ru-RU"/>
         </w:rPr>
         <w:t>-</w:t>
       </w:r>
@@ -4634,7 +5735,7 @@
           <w:color w:val="FF8000"/>
           <w:sz w:val="20"/>
           <w:szCs w:val="20"/>
-          <w:lang w:eastAsia="ru-RU"/>
+          <w:lang w:val="en-US" w:eastAsia="ru-RU"/>
         </w:rPr>
         <w:t>1</w:t>
       </w:r>
@@ -4644,7 +5745,7 @@
           <w:color w:val="000000"/>
           <w:sz w:val="20"/>
           <w:szCs w:val="20"/>
-          <w:lang w:eastAsia="ru-RU"/>
+          <w:lang w:val="en-US" w:eastAsia="ru-RU"/>
         </w:rPr>
         <w:t xml:space="preserve"> </w:t>
       </w:r>
@@ -4656,7 +5757,7 @@
           <w:color w:val="000080"/>
           <w:sz w:val="20"/>
           <w:szCs w:val="20"/>
-          <w:lang w:eastAsia="ru-RU"/>
+          <w:lang w:val="en-US" w:eastAsia="ru-RU"/>
         </w:rPr>
         <w:t>||</w:t>
       </w:r>
@@ -4666,41 +5767,57 @@
           <w:color w:val="000000"/>
           <w:sz w:val="20"/>
           <w:szCs w:val="20"/>
-          <w:lang w:eastAsia="ru-RU"/>
-        </w:rPr>
-        <w:t xml:space="preserve"> msgsnd</w:t>
-      </w:r>
-      <w:r>
-        <w:rPr>
-          <w:rFonts w:ascii="Courier New" w:eastAsia="Times New Roman" w:hAnsi="Courier New" w:cs="Courier New"/>
-          <w:b/>
-          <w:bCs/>
-          <w:color w:val="000080"/>
-          <w:sz w:val="20"/>
-          <w:szCs w:val="20"/>
-          <w:lang w:eastAsia="ru-RU"/>
+          <w:lang w:val="en-US" w:eastAsia="ru-RU"/>
+        </w:rPr>
+        <w:t xml:space="preserve"> </w:t>
+      </w:r>
+      <w:proofErr w:type="spellStart"/>
+      <w:proofErr w:type="gramStart"/>
+      <w:r>
+        <w:rPr>
+          <w:rFonts w:ascii="Courier New" w:eastAsia="Times New Roman" w:hAnsi="Courier New" w:cs="Courier New"/>
+          <w:color w:val="000000"/>
+          <w:sz w:val="20"/>
+          <w:szCs w:val="20"/>
+          <w:lang w:val="en-US" w:eastAsia="ru-RU"/>
+        </w:rPr>
+        <w:t>msgsnd</w:t>
+      </w:r>
+      <w:proofErr w:type="spellEnd"/>
+      <w:r>
+        <w:rPr>
+          <w:rFonts w:ascii="Courier New" w:eastAsia="Times New Roman" w:hAnsi="Courier New" w:cs="Courier New"/>
+          <w:b/>
+          <w:bCs/>
+          <w:color w:val="000080"/>
+          <w:sz w:val="20"/>
+          <w:szCs w:val="20"/>
+          <w:lang w:val="en-US" w:eastAsia="ru-RU"/>
         </w:rPr>
         <w:t>(</w:t>
       </w:r>
-      <w:r>
-        <w:rPr>
-          <w:rFonts w:ascii="Courier New" w:eastAsia="Times New Roman" w:hAnsi="Courier New" w:cs="Courier New"/>
-          <w:color w:val="000000"/>
-          <w:sz w:val="20"/>
-          <w:szCs w:val="20"/>
-          <w:lang w:eastAsia="ru-RU"/>
+      <w:proofErr w:type="spellStart"/>
+      <w:proofErr w:type="gramEnd"/>
+      <w:r>
+        <w:rPr>
+          <w:rFonts w:ascii="Courier New" w:eastAsia="Times New Roman" w:hAnsi="Courier New" w:cs="Courier New"/>
+          <w:color w:val="000000"/>
+          <w:sz w:val="20"/>
+          <w:szCs w:val="20"/>
+          <w:lang w:val="en-US" w:eastAsia="ru-RU"/>
         </w:rPr>
         <w:t>fd</w:t>
       </w:r>
-      <w:r>
-        <w:rPr>
-          <w:rFonts w:ascii="Courier New" w:eastAsia="Times New Roman" w:hAnsi="Courier New" w:cs="Courier New"/>
-          <w:b/>
-          <w:bCs/>
-          <w:color w:val="000080"/>
-          <w:sz w:val="20"/>
-          <w:szCs w:val="20"/>
-          <w:lang w:eastAsia="ru-RU"/>
+      <w:proofErr w:type="spellEnd"/>
+      <w:r>
+        <w:rPr>
+          <w:rFonts w:ascii="Courier New" w:eastAsia="Times New Roman" w:hAnsi="Courier New" w:cs="Courier New"/>
+          <w:b/>
+          <w:bCs/>
+          <w:color w:val="000080"/>
+          <w:sz w:val="20"/>
+          <w:szCs w:val="20"/>
+          <w:lang w:val="en-US" w:eastAsia="ru-RU"/>
         </w:rPr>
         <w:t>,</w:t>
       </w:r>
@@ -4710,7 +5827,7 @@
           <w:color w:val="000000"/>
           <w:sz w:val="20"/>
           <w:szCs w:val="20"/>
-          <w:lang w:eastAsia="ru-RU"/>
+          <w:lang w:val="en-US" w:eastAsia="ru-RU"/>
         </w:rPr>
         <w:t xml:space="preserve"> </w:t>
       </w:r>
@@ -4722,29 +5839,31 @@
           <w:color w:val="000080"/>
           <w:sz w:val="20"/>
           <w:szCs w:val="20"/>
-          <w:lang w:eastAsia="ru-RU"/>
+          <w:lang w:val="en-US" w:eastAsia="ru-RU"/>
         </w:rPr>
         <w:t>&amp;</w:t>
       </w:r>
-      <w:r>
-        <w:rPr>
-          <w:rFonts w:ascii="Courier New" w:eastAsia="Times New Roman" w:hAnsi="Courier New" w:cs="Courier New"/>
-          <w:color w:val="000000"/>
-          <w:sz w:val="20"/>
-          <w:szCs w:val="20"/>
-          <w:lang w:eastAsia="ru-RU"/>
+      <w:proofErr w:type="spellStart"/>
+      <w:r>
+        <w:rPr>
+          <w:rFonts w:ascii="Courier New" w:eastAsia="Times New Roman" w:hAnsi="Courier New" w:cs="Courier New"/>
+          <w:color w:val="000000"/>
+          <w:sz w:val="20"/>
+          <w:szCs w:val="20"/>
+          <w:lang w:val="en-US" w:eastAsia="ru-RU"/>
         </w:rPr>
         <w:t>mobj</w:t>
       </w:r>
-      <w:r>
-        <w:rPr>
-          <w:rFonts w:ascii="Courier New" w:eastAsia="Times New Roman" w:hAnsi="Courier New" w:cs="Courier New"/>
-          <w:b/>
-          <w:bCs/>
-          <w:color w:val="000080"/>
-          <w:sz w:val="20"/>
-          <w:szCs w:val="20"/>
-          <w:lang w:eastAsia="ru-RU"/>
+      <w:proofErr w:type="spellEnd"/>
+      <w:r>
+        <w:rPr>
+          <w:rFonts w:ascii="Courier New" w:eastAsia="Times New Roman" w:hAnsi="Courier New" w:cs="Courier New"/>
+          <w:b/>
+          <w:bCs/>
+          <w:color w:val="000080"/>
+          <w:sz w:val="20"/>
+          <w:szCs w:val="20"/>
+          <w:lang w:val="en-US" w:eastAsia="ru-RU"/>
         </w:rPr>
         <w:t>,</w:t>
       </w:r>
@@ -4754,29 +5873,42 @@
           <w:color w:val="000000"/>
           <w:sz w:val="20"/>
           <w:szCs w:val="20"/>
-          <w:lang w:eastAsia="ru-RU"/>
-        </w:rPr>
-        <w:t xml:space="preserve"> strlen</w:t>
-      </w:r>
-      <w:r>
-        <w:rPr>
-          <w:rFonts w:ascii="Courier New" w:eastAsia="Times New Roman" w:hAnsi="Courier New" w:cs="Courier New"/>
-          <w:b/>
-          <w:bCs/>
-          <w:color w:val="000080"/>
-          <w:sz w:val="20"/>
-          <w:szCs w:val="20"/>
-          <w:lang w:eastAsia="ru-RU"/>
+          <w:lang w:val="en-US" w:eastAsia="ru-RU"/>
+        </w:rPr>
+        <w:t xml:space="preserve"> </w:t>
+      </w:r>
+      <w:proofErr w:type="spellStart"/>
+      <w:r>
+        <w:rPr>
+          <w:rFonts w:ascii="Courier New" w:eastAsia="Times New Roman" w:hAnsi="Courier New" w:cs="Courier New"/>
+          <w:color w:val="000000"/>
+          <w:sz w:val="20"/>
+          <w:szCs w:val="20"/>
+          <w:lang w:val="en-US" w:eastAsia="ru-RU"/>
+        </w:rPr>
+        <w:t>strlen</w:t>
+      </w:r>
+      <w:proofErr w:type="spellEnd"/>
+      <w:r>
+        <w:rPr>
+          <w:rFonts w:ascii="Courier New" w:eastAsia="Times New Roman" w:hAnsi="Courier New" w:cs="Courier New"/>
+          <w:b/>
+          <w:bCs/>
+          <w:color w:val="000080"/>
+          <w:sz w:val="20"/>
+          <w:szCs w:val="20"/>
+          <w:lang w:val="en-US" w:eastAsia="ru-RU"/>
         </w:rPr>
         <w:t>(</w:t>
       </w:r>
-      <w:r>
-        <w:rPr>
-          <w:rFonts w:ascii="Courier New" w:eastAsia="Times New Roman" w:hAnsi="Courier New" w:cs="Courier New"/>
-          <w:color w:val="000000"/>
-          <w:sz w:val="20"/>
-          <w:szCs w:val="20"/>
-          <w:lang w:eastAsia="ru-RU"/>
+      <w:proofErr w:type="spellStart"/>
+      <w:r>
+        <w:rPr>
+          <w:rFonts w:ascii="Courier New" w:eastAsia="Times New Roman" w:hAnsi="Courier New" w:cs="Courier New"/>
+          <w:color w:val="000000"/>
+          <w:sz w:val="20"/>
+          <w:szCs w:val="20"/>
+          <w:lang w:val="en-US" w:eastAsia="ru-RU"/>
         </w:rPr>
         <w:t>mobj</w:t>
       </w:r>
@@ -4788,7 +5920,7 @@
           <w:color w:val="000080"/>
           <w:sz w:val="20"/>
           <w:szCs w:val="20"/>
-          <w:lang w:eastAsia="ru-RU"/>
+          <w:lang w:val="en-US" w:eastAsia="ru-RU"/>
         </w:rPr>
         <w:t>.</w:t>
       </w:r>
@@ -4798,19 +5930,20 @@
           <w:color w:val="000000"/>
           <w:sz w:val="20"/>
           <w:szCs w:val="20"/>
-          <w:lang w:eastAsia="ru-RU"/>
+          <w:lang w:val="en-US" w:eastAsia="ru-RU"/>
         </w:rPr>
         <w:t>mtext</w:t>
       </w:r>
-      <w:r>
-        <w:rPr>
-          <w:rFonts w:ascii="Courier New" w:eastAsia="Times New Roman" w:hAnsi="Courier New" w:cs="Courier New"/>
-          <w:b/>
-          <w:bCs/>
-          <w:color w:val="000080"/>
-          <w:sz w:val="20"/>
-          <w:szCs w:val="20"/>
-          <w:lang w:eastAsia="ru-RU"/>
+      <w:proofErr w:type="spellEnd"/>
+      <w:r>
+        <w:rPr>
+          <w:rFonts w:ascii="Courier New" w:eastAsia="Times New Roman" w:hAnsi="Courier New" w:cs="Courier New"/>
+          <w:b/>
+          <w:bCs/>
+          <w:color w:val="000080"/>
+          <w:sz w:val="20"/>
+          <w:szCs w:val="20"/>
+          <w:lang w:val="en-US" w:eastAsia="ru-RU"/>
         </w:rPr>
         <w:t>))+</w:t>
       </w:r>
@@ -4820,7 +5953,7 @@
           <w:color w:val="FF8000"/>
           <w:sz w:val="20"/>
           <w:szCs w:val="20"/>
-          <w:lang w:eastAsia="ru-RU"/>
+          <w:lang w:val="en-US" w:eastAsia="ru-RU"/>
         </w:rPr>
         <w:t>1</w:t>
       </w:r>
@@ -4832,7 +5965,7 @@
           <w:color w:val="000080"/>
           <w:sz w:val="20"/>
           <w:szCs w:val="20"/>
-          <w:lang w:eastAsia="ru-RU"/>
+          <w:lang w:val="en-US" w:eastAsia="ru-RU"/>
         </w:rPr>
         <w:t>,</w:t>
       </w:r>
@@ -4842,7 +5975,7 @@
           <w:color w:val="000000"/>
           <w:sz w:val="20"/>
           <w:szCs w:val="20"/>
-          <w:lang w:eastAsia="ru-RU"/>
+          <w:lang w:val="en-US" w:eastAsia="ru-RU"/>
         </w:rPr>
         <w:t xml:space="preserve"> IPC_NOWAIT</w:t>
       </w:r>
@@ -4854,7 +5987,7 @@
           <w:color w:val="000080"/>
           <w:sz w:val="20"/>
           <w:szCs w:val="20"/>
-          <w:lang w:eastAsia="ru-RU"/>
+          <w:lang w:val="en-US" w:eastAsia="ru-RU"/>
         </w:rPr>
         <w:t>))</w:t>
       </w:r>
@@ -4869,28 +6002,40 @@
           <w:color w:val="000000"/>
           <w:sz w:val="20"/>
           <w:szCs w:val="20"/>
-          <w:lang w:eastAsia="ru-RU"/>
-        </w:rPr>
-      </w:pPr>
-      <w:r>
-        <w:rPr>
-          <w:rFonts w:ascii="Courier New" w:eastAsia="Times New Roman" w:hAnsi="Courier New" w:cs="Courier New"/>
-          <w:color w:val="000000"/>
-          <w:sz w:val="20"/>
-          <w:szCs w:val="20"/>
-          <w:lang w:eastAsia="ru-RU"/>
-        </w:rPr>
-        <w:t xml:space="preserve">        perror</w:t>
-      </w:r>
-      <w:r>
-        <w:rPr>
-          <w:rFonts w:ascii="Courier New" w:eastAsia="Times New Roman" w:hAnsi="Courier New" w:cs="Courier New"/>
-          <w:b/>
-          <w:bCs/>
-          <w:color w:val="000080"/>
-          <w:sz w:val="20"/>
-          <w:szCs w:val="20"/>
-          <w:lang w:eastAsia="ru-RU"/>
+          <w:lang w:val="en-US" w:eastAsia="ru-RU"/>
+        </w:rPr>
+      </w:pPr>
+      <w:r>
+        <w:rPr>
+          <w:rFonts w:ascii="Courier New" w:eastAsia="Times New Roman" w:hAnsi="Courier New" w:cs="Courier New"/>
+          <w:color w:val="000000"/>
+          <w:sz w:val="20"/>
+          <w:szCs w:val="20"/>
+          <w:lang w:val="en-US" w:eastAsia="ru-RU"/>
+        </w:rPr>
+        <w:t xml:space="preserve">        </w:t>
+      </w:r>
+      <w:proofErr w:type="spellStart"/>
+      <w:r>
+        <w:rPr>
+          <w:rFonts w:ascii="Courier New" w:eastAsia="Times New Roman" w:hAnsi="Courier New" w:cs="Courier New"/>
+          <w:color w:val="000000"/>
+          <w:sz w:val="20"/>
+          <w:szCs w:val="20"/>
+          <w:lang w:val="en-US" w:eastAsia="ru-RU"/>
+        </w:rPr>
+        <w:t>perror</w:t>
+      </w:r>
+      <w:proofErr w:type="spellEnd"/>
+      <w:r>
+        <w:rPr>
+          <w:rFonts w:ascii="Courier New" w:eastAsia="Times New Roman" w:hAnsi="Courier New" w:cs="Courier New"/>
+          <w:b/>
+          <w:bCs/>
+          <w:color w:val="000080"/>
+          <w:sz w:val="20"/>
+          <w:szCs w:val="20"/>
+          <w:lang w:val="en-US" w:eastAsia="ru-RU"/>
         </w:rPr>
         <w:t>(</w:t>
       </w:r>
@@ -4900,7 +6045,7 @@
           <w:color w:val="808080"/>
           <w:sz w:val="20"/>
           <w:szCs w:val="20"/>
-          <w:lang w:eastAsia="ru-RU"/>
+          <w:lang w:val="en-US" w:eastAsia="ru-RU"/>
         </w:rPr>
         <w:t>"message"</w:t>
       </w:r>
@@ -4912,7 +6057,7 @@
           <w:color w:val="000080"/>
           <w:sz w:val="20"/>
           <w:szCs w:val="20"/>
-          <w:lang w:eastAsia="ru-RU"/>
+          <w:lang w:val="en-US" w:eastAsia="ru-RU"/>
         </w:rPr>
         <w:t>);</w:t>
       </w:r>
@@ -4927,16 +6072,16 @@
           <w:color w:val="000000"/>
           <w:sz w:val="20"/>
           <w:szCs w:val="20"/>
-          <w:lang w:eastAsia="ru-RU"/>
-        </w:rPr>
-      </w:pPr>
-      <w:r>
-        <w:rPr>
-          <w:rFonts w:ascii="Courier New" w:eastAsia="Times New Roman" w:hAnsi="Courier New" w:cs="Courier New"/>
-          <w:color w:val="000000"/>
-          <w:sz w:val="20"/>
-          <w:szCs w:val="20"/>
-          <w:lang w:eastAsia="ru-RU"/>
+          <w:lang w:val="en-US" w:eastAsia="ru-RU"/>
+        </w:rPr>
+      </w:pPr>
+      <w:r>
+        <w:rPr>
+          <w:rFonts w:ascii="Courier New" w:eastAsia="Times New Roman" w:hAnsi="Courier New" w:cs="Courier New"/>
+          <w:color w:val="000000"/>
+          <w:sz w:val="20"/>
+          <w:szCs w:val="20"/>
+          <w:lang w:val="en-US" w:eastAsia="ru-RU"/>
         </w:rPr>
         <w:t xml:space="preserve">    </w:t>
       </w:r>
@@ -4948,7 +6093,7 @@
           <w:color w:val="0000FF"/>
           <w:sz w:val="20"/>
           <w:szCs w:val="20"/>
-          <w:lang w:eastAsia="ru-RU"/>
+          <w:lang w:val="en-US" w:eastAsia="ru-RU"/>
         </w:rPr>
         <w:t>return</w:t>
       </w:r>
@@ -4958,7 +6103,7 @@
           <w:color w:val="000000"/>
           <w:sz w:val="20"/>
           <w:szCs w:val="20"/>
-          <w:lang w:eastAsia="ru-RU"/>
+          <w:lang w:val="en-US" w:eastAsia="ru-RU"/>
         </w:rPr>
         <w:t xml:space="preserve"> </w:t>
       </w:r>
@@ -4968,7 +6113,7 @@
           <w:color w:val="FF8000"/>
           <w:sz w:val="20"/>
           <w:szCs w:val="20"/>
-          <w:lang w:eastAsia="ru-RU"/>
+          <w:lang w:val="en-US" w:eastAsia="ru-RU"/>
         </w:rPr>
         <w:t>0</w:t>
       </w:r>
@@ -4980,7 +6125,7 @@
           <w:color w:val="000080"/>
           <w:sz w:val="20"/>
           <w:szCs w:val="20"/>
-          <w:lang w:eastAsia="ru-RU"/>
+          <w:lang w:val="en-US" w:eastAsia="ru-RU"/>
         </w:rPr>
         <w:t>;</w:t>
       </w:r>
@@ -4994,26 +6139,181 @@
           <w:rFonts w:eastAsia="Times New Roman" w:cs="Times New Roman"/>
           <w:sz w:val="24"/>
           <w:szCs w:val="24"/>
-          <w:lang w:eastAsia="ru-RU"/>
-        </w:rPr>
-      </w:pPr>
-      <w:r>
-        <w:rPr>
-          <w:rFonts w:ascii="Courier New" w:eastAsia="Times New Roman" w:hAnsi="Courier New" w:cs="Courier New"/>
-          <w:b/>
-          <w:bCs/>
-          <w:color w:val="000080"/>
-          <w:sz w:val="20"/>
-          <w:szCs w:val="20"/>
-          <w:lang w:eastAsia="ru-RU"/>
+          <w:lang w:val="en-US" w:eastAsia="ru-RU"/>
+        </w:rPr>
+      </w:pPr>
+      <w:r>
+        <w:rPr>
+          <w:rFonts w:ascii="Courier New" w:eastAsia="Times New Roman" w:hAnsi="Courier New" w:cs="Courier New"/>
+          <w:b/>
+          <w:bCs/>
+          <w:color w:val="000080"/>
+          <w:sz w:val="20"/>
+          <w:szCs w:val="20"/>
+          <w:lang w:val="en-US" w:eastAsia="ru-RU"/>
         </w:rPr>
         <w:t>}</w:t>
       </w:r>
     </w:p>
-    <w:p/>
-    <w:p>
+    <w:p>
+      <w:pPr>
+        <w:rPr>
+          <w:lang w:val="en-US"/>
+        </w:rPr>
+      </w:pPr>
+    </w:p>
+    <w:p>
+      <w:r>
+        <w:t>В</w:t>
+      </w:r>
+      <w:r>
+        <w:t xml:space="preserve"> </w:t>
+      </w:r>
+      <w:r>
+        <w:t>примере</w:t>
+      </w:r>
+      <w:r>
+        <w:t xml:space="preserve"> </w:t>
+      </w:r>
+      <w:r>
+        <w:t xml:space="preserve">создаётся новая очередь с </w:t>
+      </w:r>
+      <w:proofErr w:type="spellStart"/>
+      <w:r>
+        <w:t>иденетфикатором</w:t>
+      </w:r>
+      <w:proofErr w:type="spellEnd"/>
+      <w:r>
+        <w:t xml:space="preserve"> 100 и устанавливаются следующие права доступа, чтение</w:t>
+      </w:r>
+      <w:r>
+        <w:t>/</w:t>
+      </w:r>
+      <w:r>
+        <w:t xml:space="preserve">запись – 6 для </w:t>
+      </w:r>
+      <w:r>
+        <w:rPr>
+          <w:lang w:val="en-US"/>
+        </w:rPr>
+        <w:t>user</w:t>
+      </w:r>
+      <w:r>
+        <w:t xml:space="preserve">, </w:t>
+      </w:r>
+      <w:r>
+        <w:t>только чтение для группы и только запись для остальных</w:t>
+      </w:r>
+      <w:r>
+        <w:t xml:space="preserve">. Если </w:t>
+      </w:r>
+      <w:proofErr w:type="spellStart"/>
+      <w:r>
+        <w:rPr>
+          <w:lang w:val="en-US"/>
+        </w:rPr>
+        <w:t>msgget</w:t>
+      </w:r>
+      <w:proofErr w:type="spellEnd"/>
+      <w:r>
+        <w:t xml:space="preserve"> </w:t>
+      </w:r>
+      <w:r>
+        <w:t xml:space="preserve">успешно, то отправляется </w:t>
+      </w:r>
+      <w:r>
+        <w:t>“</w:t>
+      </w:r>
+      <w:r>
+        <w:rPr>
+          <w:lang w:val="en-US"/>
+        </w:rPr>
+        <w:t>Hello</w:t>
+      </w:r>
+      <w:r>
+        <w:t xml:space="preserve">”, </w:t>
+      </w:r>
+      <w:r>
+        <w:t>с типом 15, при этом этот вызов не блокирующий (</w:t>
+      </w:r>
+      <w:r>
+        <w:rPr>
+          <w:lang w:val="en-US"/>
+        </w:rPr>
+        <w:t>IPC</w:t>
+      </w:r>
+      <w:r>
+        <w:t>_</w:t>
+      </w:r>
+      <w:r>
+        <w:rPr>
+          <w:lang w:val="en-US"/>
+        </w:rPr>
+        <w:t>NOWAIT</w:t>
+      </w:r>
+      <w:r>
+        <w:t>)</w:t>
+      </w:r>
+      <w:r>
+        <w:t>.</w:t>
+      </w:r>
+    </w:p>
+    <w:p>
+      <w:r>
+        <w:t>Как мы видим, в отличии от разделяемых сегментов, при передаче сообщений, выполняется копирование. При посылке – из программы в область данных ядра, и при чтении – из области данных ядра в буфер программы. Но при этом</w:t>
+      </w:r>
+      <w:r>
+        <w:t>, если процессу нужно прочитать сообщение, он имеет гибкие возможности и не будет блокирован при чтении. =</w:t>
+      </w:r>
+      <w:r>
+        <w:rPr>
+          <w:lang w:val="en-US"/>
+        </w:rPr>
+        <w:t xml:space="preserve">&gt; </w:t>
+      </w:r>
+      <w:r>
+        <w:t>очереди сообщений позволяют избежать лишних блокировок.</w:t>
+      </w:r>
+    </w:p>
+    <w:p>
+      <w:r>
+        <w:t>На очередях сообщений определено довольно много флагов</w:t>
+      </w:r>
+      <w:r>
+        <w:t xml:space="preserve">. В частности </w:t>
+      </w:r>
+      <w:r>
+        <w:rPr>
+          <w:lang w:val="en-US"/>
+        </w:rPr>
+        <w:t>IPC</w:t>
+      </w:r>
+      <w:r>
+        <w:t>_</w:t>
+      </w:r>
+      <w:r>
+        <w:rPr>
+          <w:lang w:val="en-US"/>
+        </w:rPr>
+        <w:t>EXCL</w:t>
+      </w:r>
+      <w:r>
+        <w:t xml:space="preserve"> (</w:t>
+      </w:r>
+      <w:r>
+        <w:t>прочитать самостоятельно, что это</w:t>
+      </w:r>
+      <w:r>
+        <w:t>т</w:t>
+      </w:r>
       <w:bookmarkStart w:id="0" w:name="_GoBack"/>
       <w:bookmarkEnd w:id="0"/>
+      <w:r>
+        <w:t xml:space="preserve"> флаг означает в примере?</w:t>
+      </w:r>
+      <w:r>
+        <w:t>)</w:t>
+      </w:r>
     </w:p>
     <w:sectPr>
       <w:pgSz w:w="11906" w:h="16838"/>
@@ -7111,7 +8411,7 @@
 </file>
 
 <file path=customXml/itemProps1.xml><?xml version="1.0" encoding="utf-8"?>
-<ds:datastoreItem xmlns:ds="http://schemas.openxmlformats.org/officeDocument/2006/customXml" ds:itemID="{3C642917-4D6E-492C-8F77-CA2D007E99B4}">
+<ds:datastoreItem xmlns:ds="http://schemas.openxmlformats.org/officeDocument/2006/customXml" ds:itemID="{02101D0D-E994-4610-B45A-A8604229EB86}">
   <ds:schemaRefs>
     <ds:schemaRef ds:uri="http://schemas.openxmlformats.org/officeDocument/2006/bibliography"/>
   </ds:schemaRefs>

</xml_diff>